<commit_message>
final paper with methods/results expanded and whole thing proofread
</commit_message>
<xml_diff>
--- a/DARTMatrixFinalPaper.docx
+++ b/DARTMatrixFinalPaper.docx
@@ -1,6 +1,6 @@
 
 <file path=word/document.xml><?xml version="1.0" encoding="utf-8"?>
-<w:document xmlns:wpc="http://schemas.microsoft.com/office/word/2010/wordprocessingCanvas" xmlns:mo="http://schemas.microsoft.com/office/mac/office/2008/main" xmlns:mc="http://schemas.openxmlformats.org/markup-compatibility/2006" xmlns:mv="urn:schemas-microsoft-com:mac:vml" xmlns:o="urn:schemas-microsoft-com:office:office" xmlns:r="http://schemas.openxmlformats.org/officeDocument/2006/relationships" xmlns:m="http://schemas.openxmlformats.org/officeDocument/2006/math" xmlns:v="urn:schemas-microsoft-com:vml" xmlns:wp14="http://schemas.microsoft.com/office/word/2010/wordprocessingDrawing" xmlns:wp="http://schemas.openxmlformats.org/drawingml/2006/wordprocessingDrawing" xmlns:w10="urn:schemas-microsoft-com:office:word" xmlns:w="http://schemas.openxmlformats.org/wordprocessingml/2006/main" xmlns:w14="http://schemas.microsoft.com/office/word/2010/wordml" xmlns:w15="http://schemas.microsoft.com/office/word/2012/wordml" xmlns:wpg="http://schemas.microsoft.com/office/word/2010/wordprocessingGroup" xmlns:wpi="http://schemas.microsoft.com/office/word/2010/wordprocessingInk" xmlns:wne="http://schemas.microsoft.com/office/word/2006/wordml" xmlns:wps="http://schemas.microsoft.com/office/word/2010/wordprocessingShape" mc:Ignorable="w14 w15 wp14">
+<w:document xmlns:wpc="http://schemas.microsoft.com/office/word/2010/wordprocessingCanvas" xmlns:mo="http://schemas.microsoft.com/office/mac/office/2008/main" xmlns:mc="http://schemas.openxmlformats.org/markup-compatibility/2006" xmlns:mv="urn:schemas-microsoft-com:mac:vml" xmlns:o="urn:schemas-microsoft-com:office:office" xmlns:r="http://schemas.openxmlformats.org/officeDocument/2006/relationships" xmlns:m="http://schemas.openxmlformats.org/officeDocument/2006/math" xmlns:v="urn:schemas-microsoft-com:vml" xmlns:wp14="http://schemas.microsoft.com/office/word/2010/wordprocessingDrawing" xmlns:wp="http://schemas.openxmlformats.org/drawingml/2006/wordprocessingDrawing" xmlns:w10="urn:schemas-microsoft-com:office:word" xmlns:w="http://schemas.openxmlformats.org/wordprocessingml/2006/main" xmlns:w14="http://schemas.microsoft.com/office/word/2010/wordml" xmlns:wpg="http://schemas.microsoft.com/office/word/2010/wordprocessingGroup" xmlns:wpi="http://schemas.microsoft.com/office/word/2010/wordprocessingInk" xmlns:wne="http://schemas.microsoft.com/office/word/2006/wordml" xmlns:wps="http://schemas.microsoft.com/office/word/2010/wordprocessingShape" mc:Ignorable="w14 wp14">
   <w:body>
     <w:p>
       <w:pPr>
@@ -87,6 +87,15 @@
           <w:szCs w:val="24"/>
           <w:highlight w:val="white"/>
         </w:rPr>
+        <w:t>,</w:t>
+      </w:r>
+      <w:r>
+        <w:rPr>
+          <w:color w:val="212121"/>
+          <w:sz w:val="24"/>
+          <w:szCs w:val="24"/>
+          <w:highlight w:val="white"/>
+        </w:rPr>
         <w:t xml:space="preserve"> and Dan Spakowicz</w:t>
       </w:r>
     </w:p>
@@ -175,49 +184,63 @@
           <w:color w:val="212121"/>
           <w:highlight w:val="white"/>
         </w:rPr>
-        <w:t xml:space="preserve"> the Pediatric Emergency Department (ED) introduced a tool to help providers identify physical child abuse in infants.</w:t>
-      </w:r>
-      <w:r>
-        <w:rPr>
-          <w:color w:val="212121"/>
-          <w:highlight w:val="white"/>
-        </w:rPr>
-        <w:t xml:space="preserve"> This tool has a list of eight injuries which, if observed on a child less than one, instructs the provider to call the Detection, Assessment, Referral and Treatment (DART) child abuse team of physicians and a social worker.  To assess how the tool is work</w:t>
-      </w:r>
-      <w:r>
-        <w:rPr>
-          <w:color w:val="212121"/>
-          <w:highlight w:val="white"/>
-        </w:rPr>
-        <w:t xml:space="preserve">ing, the ED charts are currently being manually and retrospectively reviewed to identify which children have a qualifying injury and whether </w:t>
-      </w:r>
-      <w:r>
-        <w:rPr>
-          <w:color w:val="212121"/>
-          <w:highlight w:val="white"/>
-        </w:rPr>
-        <w:t>the DART service and social worker were called.  We created custom SQL queries to the Electronic Medical Rec</w:t>
-      </w:r>
-      <w:r>
-        <w:rPr>
-          <w:color w:val="212121"/>
-          <w:highlight w:val="white"/>
-        </w:rPr>
-        <w:t>ord (EMR) of Yale New Haven Hospital to retrieve all relevant infant emergency room visits one year before and after the implementation of the DART tool, and deposited the records in a custom SQL database.  We next used Natural Language Processing (NLP) an</w:t>
-      </w:r>
-      <w:r>
-        <w:rPr>
-          <w:color w:val="212121"/>
-          <w:highlight w:val="white"/>
-        </w:rPr>
-        <w:t>d machine learning methods on a manually curated set of records to create models for the identification of the eight injuries, whether the DART consult was called, and whether abuse was observed. These methods will facilitate the automated processing of ou</w:t>
-      </w:r>
-      <w:r>
-        <w:rPr>
-          <w:color w:val="212121"/>
-          <w:highlight w:val="white"/>
-        </w:rPr>
-        <w:t>r EMR d</w:t>
+        <w:t xml:space="preserve"> the</w:t>
+      </w:r>
+      <w:r>
+        <w:rPr>
+          <w:color w:val="212121"/>
+          <w:highlight w:val="white"/>
+        </w:rPr>
+        <w:t xml:space="preserve"> Yale New Haven Hospital</w:t>
+      </w:r>
+      <w:r>
+        <w:rPr>
+          <w:color w:val="212121"/>
+          <w:highlight w:val="white"/>
+        </w:rPr>
+        <w:t xml:space="preserve"> Pediatric Emergency Department (ED) introduced a tool to help providers identify physical child abuse in infants. This tool has a list of eig</w:t>
+      </w:r>
+      <w:r>
+        <w:rPr>
+          <w:color w:val="212121"/>
+          <w:highlight w:val="white"/>
+        </w:rPr>
+        <w:t>ht injuries which, if observed i</w:t>
+      </w:r>
+      <w:r>
+        <w:rPr>
+          <w:color w:val="212121"/>
+          <w:highlight w:val="white"/>
+        </w:rPr>
+        <w:t>n a child less than one, instructs the provider to call the Detection, Assessment, Referral and Treatment (DART) child abuse team of physicians and a social worker</w:t>
+      </w:r>
+      <w:r>
+        <w:rPr>
+          <w:color w:val="212121"/>
+          <w:highlight w:val="white"/>
+        </w:rPr>
+        <w:t xml:space="preserve"> (SW)</w:t>
+      </w:r>
+      <w:r>
+        <w:rPr>
+          <w:color w:val="212121"/>
+          <w:highlight w:val="white"/>
+        </w:rPr>
+        <w:t>.  To assess how the tool is working, the ED charts are currently being manually and retrospectively reviewed to identify which children have a qualifying injury and whether the DART service and social worker were called.  We created custom SQL queries to the Electronic Medical Record (EMR) of Yale New Haven Hospital to retrieve all relevant infant emergency room visits one year before and after the implementation of the DART tool, and deposited the records in a custom SQL database.  We next used Natural Language Processing (NLP) and machine learning methods on a manually curated set of records to create models for the identi</w:t>
+      </w:r>
+      <w:r>
+        <w:rPr>
+          <w:color w:val="212121"/>
+          <w:highlight w:val="white"/>
+        </w:rPr>
+        <w:t xml:space="preserve">fication of the eight injuries and </w:t>
+      </w:r>
+      <w:r>
+        <w:rPr>
+          <w:color w:val="212121"/>
+          <w:highlight w:val="white"/>
+        </w:rPr>
+        <w:t>whether the DART consult was called. These methods will facilitate the automated processing of our EMR d</w:t>
       </w:r>
       <w:r>
         <w:rPr>
@@ -374,14 +397,7 @@
           <w:color w:val="212121"/>
           <w:highlight w:val="white"/>
         </w:rPr>
-        <w:t>has been cited as a primary cause</w:t>
-      </w:r>
-      <w:r>
-        <w:rPr>
-          <w:color w:val="212121"/>
-          <w:highlight w:val="white"/>
-        </w:rPr>
-        <w:t xml:space="preserve"> of maladjustment and poor behavior in later years, as well as a</w:t>
+        <w:t>has been cited as a primary cause of maladjustment and poor behavior in later years, as well as a</w:t>
       </w:r>
       <w:r>
         <w:rPr>
@@ -546,21 +562,7 @@
           <w:highlight w:val="white"/>
         </w:rPr>
         <w:tab/>
-        <w:t>The ident</w:t>
-      </w:r>
-      <w:r>
-        <w:rPr>
-          <w:color w:val="212121"/>
-          <w:highlight w:val="white"/>
-        </w:rPr>
-        <w:t xml:space="preserve">ification of abuse is complicated by at least three factors. First, infants and children are inherently clumsy and most if not all injuries can occur by legitimate accidents. Second, parents directly obfuscate cause of injury to avoid legal repercussions. </w:t>
-      </w:r>
-      <w:r>
-        <w:rPr>
-          <w:color w:val="212121"/>
-          <w:highlight w:val="white"/>
-        </w:rPr>
-        <w:t>Third, and related to the second point, situations that involve a decision whether to trust a parent narrative are prone to implicit biases, leading some races and classes to be less-heavily scrutinized than others</w:t>
+        <w:t>The identification of abuse is complicated by at least three factors. First, infants and children are inherently clumsy and most if not all injuries can occur by legitimate accidents. Second, parents directly obfuscate cause of injury to avoid legal repercussions. Third, and related to the second point, situations that involve a decision whether to trust a parent narrative are prone to implicit biases, leading some races and classes to be less-heavily scrutinized than others</w:t>
       </w:r>
       <w:r>
         <w:rPr>
@@ -602,21 +604,7 @@
           <w:color w:val="212121"/>
           <w:highlight w:val="white"/>
         </w:rPr>
-        <w:t>. To alleviate these three complications t</w:t>
-      </w:r>
-      <w:r>
-        <w:rPr>
-          <w:color w:val="212121"/>
-          <w:highlight w:val="white"/>
-        </w:rPr>
-        <w:t xml:space="preserve">he DART tool was created that primes providers for warning injuries associated with abuse and mandates consultation with a specially trained team, thereby reducing the decision burden of the primary health care provider in ambiguous or emotionally-charged </w:t>
-      </w:r>
-      <w:r>
-        <w:rPr>
-          <w:color w:val="212121"/>
-          <w:highlight w:val="white"/>
-        </w:rPr>
-        <w:t xml:space="preserve">situations. </w:t>
+        <w:t xml:space="preserve">. To alleviate these three complications the DART tool was created that primes providers for warning injuries associated with abuse and mandates consultation with a specially trained team, thereby reducing the decision burden of the primary health care provider in ambiguous or emotionally-charged situations. </w:t>
       </w:r>
     </w:p>
     <w:p>
@@ -692,14 +680,21 @@
           <w:color w:val="212121"/>
           <w:highlight w:val="white"/>
         </w:rPr>
-        <w:t xml:space="preserve"> hemo</w:t>
-      </w:r>
-      <w:r>
-        <w:rPr>
-          <w:color w:val="212121"/>
-          <w:highlight w:val="white"/>
-        </w:rPr>
-        <w:t xml:space="preserve">rrhages); (3) burns; (4) solid organ injury by imaging or lab evidence; (5) bruising of the ear, neck or torso, including facial, scalp or forehead hematomas; (6) subconjunctival hemorrhage; (7) a torn frenulum; and (8) </w:t>
+        <w:t xml:space="preserve"> hemorrhages); (3) burns; (4) solid organ injury by imaging or lab evidence; (5) bruising of the ear, </w:t>
+      </w:r>
+      <w:r>
+        <w:rPr>
+          <w:color w:val="212121"/>
+          <w:highlight w:val="white"/>
+        </w:rPr>
+        <w:t xml:space="preserve">head, </w:t>
+      </w:r>
+      <w:r>
+        <w:rPr>
+          <w:color w:val="212121"/>
+          <w:highlight w:val="white"/>
+        </w:rPr>
+        <w:t xml:space="preserve">neck or torso, including facial, scalp or forehead hematomas; (6) subconjunctival hemorrhage; (7) a torn frenulum; and (8) </w:t>
       </w:r>
       <w:proofErr w:type="spellStart"/>
       <w:r>
@@ -715,14 +710,7 @@
           <w:color w:val="212121"/>
           <w:highlight w:val="white"/>
         </w:rPr>
-        <w:t>. Providers are mandated</w:t>
-      </w:r>
-      <w:r>
-        <w:rPr>
-          <w:color w:val="212121"/>
-          <w:highlight w:val="white"/>
-        </w:rPr>
-        <w:t xml:space="preserve"> to call a DART consult when any of these eight injuries are observed and document the consultation in the provider note.</w:t>
+        <w:t>. Providers are mandated to call a DART consult when any of these eight injuries are observed and document the consultation in the provider note.</w:t>
       </w:r>
     </w:p>
     <w:p>
@@ -740,14 +728,7 @@
           <w:highlight w:val="white"/>
         </w:rPr>
         <w:tab/>
-        <w:t xml:space="preserve">Since its implementation in 2013, assessment of the tool has been hampered by lack of structured data for either the eight indicator </w:t>
-      </w:r>
-      <w:r>
-        <w:rPr>
-          <w:color w:val="212121"/>
-          <w:highlight w:val="white"/>
-        </w:rPr>
-        <w:t xml:space="preserve">injuries or the DART consultation. We therefore set out to evaluate the DART program by capturing relevant EMRs and applying methods to learn </w:t>
+        <w:t xml:space="preserve">Since its implementation in 2013, assessment of the tool has been hampered by lack of structured data for either the eight indicator injuries or the DART consultation. We therefore set out to evaluate the DART program by capturing relevant EMRs and applying methods to learn </w:t>
       </w:r>
       <w:r>
         <w:rPr>
@@ -813,10 +794,116 @@
     <w:p>
       <w:pPr>
         <w:spacing w:line="240" w:lineRule="auto"/>
+        <w:rPr>
+          <w:rFonts w:cs="Times New Roman"/>
+          <w:color w:val="000000" w:themeColor="text1"/>
+        </w:rPr>
+      </w:pPr>
+      <w:r>
+        <w:rPr>
+          <w:rFonts w:cs="Times New Roman"/>
+          <w:color w:val="000000" w:themeColor="text1"/>
+        </w:rPr>
+        <w:t xml:space="preserve">The initial data set included all children less than 12 </w:t>
+      </w:r>
+      <w:r>
+        <w:rPr>
+          <w:rFonts w:cs="Times New Roman"/>
+          <w:color w:val="000000" w:themeColor="text1"/>
+        </w:rPr>
+        <w:t xml:space="preserve">months of age with a visit to the emergency department and chief complaint or diagnostic code consistent with injury from April 2013 to June </w:t>
+      </w:r>
+      <w:r>
+        <w:rPr>
+          <w:rFonts w:cs="Times New Roman"/>
+          <w:color w:val="000000" w:themeColor="text1"/>
+        </w:rPr>
+        <w:t>excepting a 3-</w:t>
+      </w:r>
+      <w:r>
+        <w:rPr>
+          <w:rFonts w:cs="Times New Roman"/>
+          <w:color w:val="000000" w:themeColor="text1"/>
+        </w:rPr>
+        <w:t>month washout period from April 2014 - June 2014 after in</w:t>
+      </w:r>
+      <w:r>
+        <w:rPr>
+          <w:rFonts w:cs="Times New Roman"/>
+          <w:color w:val="000000" w:themeColor="text1"/>
+        </w:rPr>
+        <w:t>troduction of the intervention.</w:t>
+      </w:r>
+      <w:r>
+        <w:rPr>
+          <w:rFonts w:ascii="Times" w:eastAsia="Times New Roman" w:hAnsi="Times" w:cs="Times New Roman"/>
+          <w:color w:val="000000" w:themeColor="text1"/>
+        </w:rPr>
+        <w:t xml:space="preserve"> </w:t>
+      </w:r>
+      <w:r>
+        <w:rPr>
+          <w:rFonts w:eastAsia="Times New Roman" w:cs="Times New Roman"/>
+          <w:color w:val="000000" w:themeColor="text1"/>
+        </w:rPr>
+        <w:t xml:space="preserve">Data were collected </w:t>
+      </w:r>
+      <w:r>
+        <w:rPr>
+          <w:rFonts w:eastAsia="Times New Roman" w:cs="Times New Roman"/>
+          <w:color w:val="000000" w:themeColor="text1"/>
+        </w:rPr>
+        <w:t xml:space="preserve">via manual chart review </w:t>
+      </w:r>
+      <w:r>
+        <w:rPr>
+          <w:rFonts w:eastAsia="Times New Roman" w:cs="Times New Roman"/>
+          <w:color w:val="000000" w:themeColor="text1"/>
+        </w:rPr>
+        <w:t>from the electronic health record</w:t>
+      </w:r>
+      <w:r>
+        <w:rPr>
+          <w:rFonts w:eastAsia="Times New Roman" w:cs="Times New Roman"/>
+          <w:color w:val="000000" w:themeColor="text1"/>
+        </w:rPr>
+        <w:t xml:space="preserve"> (Epic)</w:t>
+      </w:r>
+      <w:r>
+        <w:rPr>
+          <w:rFonts w:eastAsia="Times New Roman" w:cs="Times New Roman"/>
+          <w:color w:val="000000" w:themeColor="text1"/>
+        </w:rPr>
+        <w:t xml:space="preserve"> on demographics, exam findings, laboratory tests, imaging studies, DART and SW consults, and the ultimate determination of abuse by DART. </w:t>
+      </w:r>
+      <w:r>
+        <w:rPr>
+          <w:rFonts w:eastAsia="Times New Roman" w:cs="Times New Roman"/>
+          <w:color w:val="000000" w:themeColor="text1"/>
+        </w:rPr>
+        <w:t>Using primarily information contained in free text notes, each visit was manually classified as yes/no for each of the 8 injuries with further subdivision by location for the bruising category as well as yes/no for DART and SW consult and</w:t>
+      </w:r>
+      <w:r>
+        <w:rPr>
+          <w:rFonts w:eastAsia="Times New Roman" w:cs="Times New Roman"/>
+          <w:color w:val="000000" w:themeColor="text1"/>
+        </w:rPr>
+        <w:t xml:space="preserve"> as intentional/accidental/indeterminate for</w:t>
+      </w:r>
+      <w:r>
+        <w:rPr>
+          <w:rFonts w:eastAsia="Times New Roman" w:cs="Times New Roman"/>
+          <w:color w:val="000000" w:themeColor="text1"/>
+        </w:rPr>
+        <w:t xml:space="preserve"> ultimate determination of abuse.</w:t>
+      </w:r>
+    </w:p>
+    <w:p>
+      <w:pPr>
+        <w:spacing w:line="240" w:lineRule="auto"/>
         <w:jc w:val="both"/>
         <w:rPr>
-          <w:color w:val="212121"/>
-          <w:highlight w:val="white"/>
+          <w:rFonts w:cs="Times New Roman"/>
         </w:rPr>
       </w:pPr>
     </w:p>
@@ -825,26 +912,123 @@
         <w:spacing w:line="240" w:lineRule="auto"/>
         <w:jc w:val="both"/>
         <w:rPr>
-          <w:b/>
-          <w:color w:val="212121"/>
-          <w:highlight w:val="white"/>
-          <w:u w:val="single"/>
-        </w:rPr>
-      </w:pPr>
-      <w:r>
-        <w:rPr>
-          <w:color w:val="212121"/>
-          <w:highlight w:val="white"/>
-        </w:rPr>
-        <w:t>IRB: MODCR00000875.</w:t>
-      </w:r>
-    </w:p>
-    <w:p>
-      <w:pPr>
-        <w:spacing w:line="240" w:lineRule="auto"/>
-      </w:pPr>
-      <w:r>
-        <w:tab/>
+          <w:rFonts w:cs="Times New Roman"/>
+        </w:rPr>
+      </w:pPr>
+      <w:r>
+        <w:rPr>
+          <w:rFonts w:cs="Times New Roman"/>
+        </w:rPr>
+        <w:t>Manually collated data were</w:t>
+      </w:r>
+      <w:r>
+        <w:rPr>
+          <w:rFonts w:cs="Times New Roman"/>
+        </w:rPr>
+        <w:t xml:space="preserve"> stored in a </w:t>
+      </w:r>
+      <w:proofErr w:type="spellStart"/>
+      <w:r>
+        <w:rPr>
+          <w:rFonts w:cs="Times New Roman"/>
+        </w:rPr>
+        <w:t>REDCap</w:t>
+      </w:r>
+      <w:proofErr w:type="spellEnd"/>
+      <w:r>
+        <w:rPr>
+          <w:rFonts w:cs="Times New Roman"/>
+        </w:rPr>
+        <w:t xml:space="preserve"> dat</w:t>
+      </w:r>
+      <w:r>
+        <w:rPr>
+          <w:rFonts w:cs="Times New Roman"/>
+        </w:rPr>
+        <w:t xml:space="preserve">abase hosted by Yale University in a single table format with some details extracted from notes with respect to injury mechanism but full text notes were not </w:t>
+      </w:r>
+      <w:r>
+        <w:rPr>
+          <w:rFonts w:cs="Times New Roman"/>
+        </w:rPr>
+        <w:t xml:space="preserve">initially </w:t>
+      </w:r>
+      <w:r>
+        <w:rPr>
+          <w:rFonts w:cs="Times New Roman"/>
+        </w:rPr>
+        <w:t xml:space="preserve">included. </w:t>
+      </w:r>
+    </w:p>
+    <w:p>
+      <w:pPr>
+        <w:spacing w:line="240" w:lineRule="auto"/>
+        <w:jc w:val="both"/>
+        <w:rPr>
+          <w:rFonts w:cs="Times New Roman"/>
+        </w:rPr>
+      </w:pPr>
+    </w:p>
+    <w:p>
+      <w:pPr>
+        <w:spacing w:line="240" w:lineRule="auto"/>
+        <w:jc w:val="both"/>
+        <w:rPr>
+          <w:rFonts w:cs="Times New Roman"/>
+        </w:rPr>
+      </w:pPr>
+      <w:r>
+        <w:rPr>
+          <w:rFonts w:cs="Times New Roman"/>
+        </w:rPr>
+        <w:t>In order to perform NLP analysis on the free text notes for automatic identification of injuries</w:t>
+      </w:r>
+      <w:r>
+        <w:rPr>
+          <w:rFonts w:cs="Times New Roman"/>
+        </w:rPr>
+        <w:t xml:space="preserve"> and consults</w:t>
+      </w:r>
+      <w:r>
+        <w:rPr>
+          <w:rFonts w:cs="Times New Roman"/>
+        </w:rPr>
+        <w:t>, direct access to Clarity (Epic’s storage relational database) was obtained</w:t>
+      </w:r>
+      <w:r>
+        <w:rPr>
+          <w:rFonts w:cs="Times New Roman"/>
+        </w:rPr>
+        <w:t xml:space="preserve">. With the help of the Yale Joint Data and Analytics Team, an SQL query was written and executed on Clarity using Microsoft SQL Server 2017 to extract all </w:t>
+      </w:r>
+      <w:r>
+        <w:rPr>
+          <w:rFonts w:cs="Times New Roman"/>
+        </w:rPr>
+        <w:t xml:space="preserve">free text </w:t>
+      </w:r>
+      <w:r>
+        <w:rPr>
+          <w:rFonts w:cs="Times New Roman"/>
+        </w:rPr>
+        <w:t>notes associated with the encounters in question. Specific note type “ED Provider Note” served as the basis for NLP.</w:t>
+      </w:r>
+    </w:p>
+    <w:p>
+      <w:pPr>
+        <w:spacing w:line="240" w:lineRule="auto"/>
+        <w:jc w:val="both"/>
+        <w:rPr>
+          <w:color w:val="212121"/>
+          <w:highlight w:val="white"/>
+        </w:rPr>
+      </w:pPr>
+    </w:p>
+    <w:p>
+      <w:pPr>
+        <w:spacing w:line="240" w:lineRule="auto"/>
+      </w:pPr>
+      <w:r>
         <w:t>Analy</w:t>
       </w:r>
       <w:r>
@@ -939,10 +1123,7 @@
         <w:fldChar w:fldCharType="end"/>
       </w:r>
       <w:r>
-        <w:t xml:space="preserve">, </w:t>
-      </w:r>
-      <w:r>
-        <w:t>RColorBrewer</w:t>
+        <w:t>, RColorBrewer</w:t>
       </w:r>
       <w:r>
         <w:fldChar w:fldCharType="begin"/>
@@ -1008,10 +1189,7 @@
         <w:fldChar w:fldCharType="end"/>
       </w:r>
       <w:r>
-        <w:t xml:space="preserve">, </w:t>
-      </w:r>
-      <w:r>
-        <w:t>e1071</w:t>
+        <w:t>, e1071</w:t>
       </w:r>
       <w:r>
         <w:fldChar w:fldCharType="begin"/>
@@ -1099,10 +1277,47 @@
         <w:fldChar w:fldCharType="end"/>
       </w:r>
       <w:r>
-        <w:t>. Training and test data were randomly split 7:3 unless</w:t>
-      </w:r>
-      <w:r>
-        <w:t xml:space="preserve"> otherwise noted. </w:t>
+        <w:t xml:space="preserve">. Training and test data were randomly split 7:3 unless otherwise noted. </w:t>
+      </w:r>
+    </w:p>
+    <w:p>
+      <w:pPr>
+        <w:spacing w:line="240" w:lineRule="auto"/>
+      </w:pPr>
+    </w:p>
+    <w:p>
+      <w:pPr>
+        <w:spacing w:line="240" w:lineRule="auto"/>
+      </w:pPr>
+      <w:proofErr w:type="gramStart"/>
+      <w:r>
+        <w:rPr>
+          <w:rFonts w:eastAsia="Times New Roman" w:cs="Times New Roman"/>
+          <w:color w:val="000000" w:themeColor="text1"/>
+        </w:rPr>
+        <w:t>This study was approved by the Yale University Institutional Review Board</w:t>
+      </w:r>
+      <w:proofErr w:type="gramEnd"/>
+      <w:r>
+        <w:rPr>
+          <w:rFonts w:eastAsia="Times New Roman" w:cs="Times New Roman"/>
+          <w:color w:val="000000" w:themeColor="text1"/>
+        </w:rPr>
+        <w:t xml:space="preserve">: </w:t>
+      </w:r>
+      <w:r>
+        <w:rPr>
+          <w:color w:val="212121"/>
+          <w:highlight w:val="white"/>
+        </w:rPr>
+        <w:t>MODCR00000875</w:t>
+      </w:r>
+      <w:r>
+        <w:rPr>
+          <w:rFonts w:eastAsia="Times New Roman" w:cs="Times New Roman"/>
+          <w:color w:val="000000" w:themeColor="text1"/>
+        </w:rPr>
+        <w:t>.</w:t>
       </w:r>
     </w:p>
     <w:p>
@@ -1155,232 +1370,285 @@
         <w:spacing w:line="240" w:lineRule="auto"/>
         <w:jc w:val="both"/>
         <w:rPr>
-          <w:b/>
-          <w:color w:val="212121"/>
-          <w:highlight w:val="white"/>
-          <w:u w:val="single"/>
-        </w:rPr>
-      </w:pPr>
-    </w:p>
-    <w:p>
-      <w:pPr>
-        <w:spacing w:line="240" w:lineRule="auto"/>
-        <w:jc w:val="both"/>
-        <w:rPr>
-          <w:color w:val="212121"/>
-          <w:highlight w:val="white"/>
-        </w:rPr>
-      </w:pPr>
-      <w:r>
-        <w:rPr>
-          <w:noProof/>
-        </w:rPr>
-        <mc:AlternateContent>
-          <mc:Choice Requires="wps">
-            <w:drawing>
-              <wp:anchor distT="0" distB="0" distL="114300" distR="114300" simplePos="0" relativeHeight="251664384" behindDoc="0" locked="0" layoutInCell="1" allowOverlap="1" wp14:anchorId="26CA25DC" wp14:editId="341B2E4E">
-                <wp:simplePos x="0" y="0"/>
-                <wp:positionH relativeFrom="column">
-                  <wp:posOffset>2565400</wp:posOffset>
-                </wp:positionH>
-                <wp:positionV relativeFrom="paragraph">
-                  <wp:posOffset>3357245</wp:posOffset>
-                </wp:positionV>
-                <wp:extent cx="3173730" cy="521335"/>
-                <wp:effectExtent l="0" t="0" r="0" b="0"/>
-                <wp:wrapSquare wrapText="bothSides"/>
-                <wp:docPr id="1" name="Text Box 1"/>
-                <wp:cNvGraphicFramePr/>
-                <a:graphic xmlns:a="http://schemas.openxmlformats.org/drawingml/2006/main">
-                  <a:graphicData uri="http://schemas.microsoft.com/office/word/2010/wordprocessingShape">
-                    <wps:wsp>
-                      <wps:cNvSpPr txBox="1"/>
-                      <wps:spPr>
-                        <a:xfrm>
-                          <a:off x="0" y="0"/>
-                          <a:ext cx="3173730" cy="521335"/>
-                        </a:xfrm>
-                        <a:prstGeom prst="rect">
-                          <a:avLst/>
-                        </a:prstGeom>
-                        <a:solidFill>
-                          <a:prstClr val="white"/>
-                        </a:solidFill>
-                        <a:ln>
-                          <a:noFill/>
-                        </a:ln>
-                        <a:effectLst/>
-                      </wps:spPr>
-                      <wps:txbx>
-                        <w:txbxContent>
-                          <w:p>
-                            <w:pPr>
-                              <w:pStyle w:val="Caption"/>
-                              <w:rPr>
-                                <w:noProof/>
-                                <w:color w:val="212121"/>
-                                <w:sz w:val="22"/>
-                                <w:szCs w:val="22"/>
-                              </w:rPr>
-                            </w:pPr>
-                            <w:r>
-                              <w:t xml:space="preserve">Figure </w:t>
-                            </w:r>
-                            <w:fldSimple w:instr=" SEQ Figure \* ARABIC ">
-                              <w:r>
-                                <w:rPr>
-                                  <w:noProof/>
-                                </w:rPr>
-                                <w:t>1</w:t>
-                              </w:r>
-                            </w:fldSimple>
-                            <w:r>
-                              <w:t>.</w:t>
-                            </w:r>
-                            <w:r>
-                              <w:t xml:space="preserve"> Database design for capturing EMRs from the pediatric emergency department before and after the implementation of DART.</w:t>
-                            </w:r>
-                          </w:p>
-                        </w:txbxContent>
-                      </wps:txbx>
-                      <wps:bodyPr rot="0" spcFirstLastPara="0" vertOverflow="overflow" horzOverflow="overflow" vert="horz" wrap="square" lIns="0" tIns="0" rIns="0" bIns="0" numCol="1" spcCol="0" rtlCol="0" fromWordArt="0" anchor="t" anchorCtr="0" forceAA="0" compatLnSpc="1">
-                        <a:prstTxWarp prst="textNoShape">
-                          <a:avLst/>
-                        </a:prstTxWarp>
-                        <a:spAutoFit/>
-                      </wps:bodyPr>
-                    </wps:wsp>
-                  </a:graphicData>
-                </a:graphic>
-              </wp:anchor>
-            </w:drawing>
-          </mc:Choice>
-          <mc:Fallback>
-            <w:pict>
-              <v:shapetype w14:anchorId="26CA25DC" id="_x0000_t202" coordsize="21600,21600" o:spt="202" path="m0,0l0,21600,21600,21600,21600,0xe">
-                <v:stroke joinstyle="miter"/>
-                <v:path gradientshapeok="t" o:connecttype="rect"/>
-              </v:shapetype>
-              <v:shape id="Text Box 1" o:spid="_x0000_s1026" type="#_x0000_t202" style="position:absolute;left:0;text-align:left;margin-left:202pt;margin-top:264.35pt;width:249.9pt;height:41.05pt;z-index:251664384;visibility:visible;mso-wrap-style:square;mso-wrap-distance-left:9pt;mso-wrap-distance-top:0;mso-wrap-distance-right:9pt;mso-wrap-distance-bottom:0;mso-position-horizontal:absolute;mso-position-horizontal-relative:text;mso-position-vertical:absolute;mso-position-vertical-relative:text;v-text-anchor:top" o:gfxdata="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" stroked="f">
-                <v:textbox style="mso-fit-shape-to-text:t" inset="0,0,0,0">
-                  <w:txbxContent>
-                    <w:p>
-                      <w:pPr>
-                        <w:pStyle w:val="Caption"/>
-                        <w:rPr>
-                          <w:noProof/>
-                          <w:color w:val="212121"/>
-                          <w:sz w:val="22"/>
-                          <w:szCs w:val="22"/>
-                        </w:rPr>
-                      </w:pPr>
-                      <w:r>
-                        <w:t xml:space="preserve">Figure </w:t>
-                      </w:r>
-                      <w:fldSimple w:instr=" SEQ Figure \* ARABIC ">
-                        <w:r>
-                          <w:rPr>
-                            <w:noProof/>
-                          </w:rPr>
-                          <w:t>1</w:t>
-                        </w:r>
-                      </w:fldSimple>
-                      <w:r>
-                        <w:t>.</w:t>
-                      </w:r>
-                      <w:r>
-                        <w:t xml:space="preserve"> Database design for capturing EMRs from the pediatric emergency department before and after the implementation of DART.</w:t>
-                      </w:r>
-                    </w:p>
-                  </w:txbxContent>
-                </v:textbox>
-                <w10:wrap type="square"/>
-              </v:shape>
-            </w:pict>
-          </mc:Fallback>
-        </mc:AlternateContent>
-      </w:r>
-      <w:r>
-        <w:rPr>
-          <w:noProof/>
-          <w:color w:val="212121"/>
-        </w:rPr>
-        <w:drawing>
-          <wp:anchor distT="0" distB="0" distL="114300" distR="114300" simplePos="0" relativeHeight="251662336" behindDoc="0" locked="0" layoutInCell="1" allowOverlap="1" wp14:anchorId="1859D697" wp14:editId="0A72B92A">
-            <wp:simplePos x="0" y="0"/>
-            <wp:positionH relativeFrom="column">
-              <wp:posOffset>2565400</wp:posOffset>
-            </wp:positionH>
-            <wp:positionV relativeFrom="paragraph">
-              <wp:posOffset>107315</wp:posOffset>
-            </wp:positionV>
-            <wp:extent cx="3173730" cy="3192780"/>
-            <wp:effectExtent l="0" t="0" r="1270" b="7620"/>
-            <wp:wrapSquare wrapText="bothSides"/>
-            <wp:docPr id="19" name="Picture 19"/>
-            <wp:cNvGraphicFramePr>
-              <a:graphicFrameLocks xmlns:a="http://schemas.openxmlformats.org/drawingml/2006/main" noChangeAspect="1"/>
-            </wp:cNvGraphicFramePr>
-            <a:graphic xmlns:a="http://schemas.openxmlformats.org/drawingml/2006/main">
-              <a:graphicData uri="http://schemas.openxmlformats.org/drawingml/2006/picture">
-                <pic:pic xmlns:pic="http://schemas.openxmlformats.org/drawingml/2006/picture">
-                  <pic:nvPicPr>
-                    <pic:cNvPr id="19" name="Screen Shot 2017-05-04 at 9.57.57 AM.png"/>
-                    <pic:cNvPicPr/>
-                  </pic:nvPicPr>
-                  <pic:blipFill rotWithShape="1">
-                    <a:blip r:embed="rId4">
-                      <a:extLst>
-                        <a:ext uri="{28A0092B-C50C-407E-A947-70E740481C1C}">
-                          <a14:useLocalDpi xmlns:a14="http://schemas.microsoft.com/office/drawing/2010/main" val="0"/>
-                        </a:ext>
-                      </a:extLst>
-                    </a:blip>
-                    <a:srcRect l="8700" t="9048" r="8182" b="6451"/>
-                    <a:stretch/>
-                  </pic:blipFill>
-                  <pic:spPr bwMode="auto">
-                    <a:xfrm>
-                      <a:off x="0" y="0"/>
-                      <a:ext cx="3173730" cy="3192780"/>
-                    </a:xfrm>
-                    <a:prstGeom prst="rect">
-                      <a:avLst/>
-                    </a:prstGeom>
-                    <a:ln>
-                      <a:noFill/>
-                    </a:ln>
-                    <a:extLst>
-                      <a:ext uri="{53640926-AAD7-44D8-BBD7-CCE9431645EC}">
-                        <a14:shadowObscured xmlns:a14="http://schemas.microsoft.com/office/drawing/2010/main"/>
-                      </a:ext>
-                    </a:extLst>
-                  </pic:spPr>
-                </pic:pic>
-              </a:graphicData>
-            </a:graphic>
-            <wp14:sizeRelH relativeFrom="page">
-              <wp14:pctWidth>0</wp14:pctWidth>
-            </wp14:sizeRelH>
-            <wp14:sizeRelV relativeFrom="page">
-              <wp14:pctHeight>0</wp14:pctHeight>
-            </wp14:sizeRelV>
-          </wp:anchor>
-        </w:drawing>
-      </w:r>
-      <w:r>
-        <w:rPr>
-          <w:color w:val="212121"/>
-          <w:highlight w:val="white"/>
-        </w:rPr>
-        <w:t>Query Clarity (Epic’s database) using SQL to pull full text ED provider notes into existing project database.</w:t>
-      </w:r>
-      <w:r>
-        <w:rPr>
-          <w:color w:val="212121"/>
-          <w:highlight w:val="white"/>
+          <w:color w:val="212121"/>
+        </w:rPr>
+      </w:pPr>
+      <w:r>
+        <w:rPr>
+          <w:color w:val="212121"/>
+          <w:highlight w:val="white"/>
+        </w:rPr>
+        <w:t xml:space="preserve">A set of 675 </w:t>
+      </w:r>
+      <w:r>
+        <w:rPr>
+          <w:color w:val="212121"/>
+          <w:highlight w:val="white"/>
+        </w:rPr>
+        <w:t xml:space="preserve">ED </w:t>
+      </w:r>
+      <w:r>
+        <w:rPr>
+          <w:color w:val="212121"/>
+          <w:highlight w:val="white"/>
+        </w:rPr>
+        <w:t>provider notes</w:t>
+      </w:r>
+      <w:r>
+        <w:rPr>
+          <w:color w:val="212121"/>
+          <w:highlight w:val="white"/>
+        </w:rPr>
+        <w:t xml:space="preserve"> were extracted from Epic and associated with manual</w:t>
+      </w:r>
+      <w:r>
+        <w:rPr>
+          <w:color w:val="212121"/>
+          <w:highlight w:val="white"/>
+        </w:rPr>
+        <w:t xml:space="preserve">ly collected and categorized </w:t>
+      </w:r>
+      <w:proofErr w:type="spellStart"/>
+      <w:r>
+        <w:rPr>
+          <w:color w:val="212121"/>
+          <w:highlight w:val="white"/>
+        </w:rPr>
+        <w:t>RED</w:t>
+      </w:r>
+      <w:r>
+        <w:rPr>
+          <w:color w:val="212121"/>
+          <w:highlight w:val="white"/>
+        </w:rPr>
+        <w:t>Cap</w:t>
+      </w:r>
+      <w:proofErr w:type="spellEnd"/>
+      <w:r>
+        <w:rPr>
+          <w:color w:val="212121"/>
+          <w:highlight w:val="white"/>
+        </w:rPr>
+        <w:t xml:space="preserve"> data.</w:t>
+      </w:r>
+      <w:r>
+        <w:rPr>
+          <w:color w:val="212121"/>
+          <w:highlight w:val="white"/>
+        </w:rPr>
+        <w:t xml:space="preserve"> If any one of the index injuries was described in the note, the encounter was classified </w:t>
+      </w:r>
+      <w:proofErr w:type="gramStart"/>
+      <w:r>
+        <w:rPr>
+          <w:color w:val="212121"/>
+          <w:highlight w:val="white"/>
+        </w:rPr>
+        <w:t>as fitting the tool (</w:t>
+      </w:r>
+      <w:proofErr w:type="spellStart"/>
+      <w:r>
+        <w:rPr>
+          <w:color w:val="212121"/>
+          <w:highlight w:val="white"/>
+        </w:rPr>
+        <w:t>fits_matrix</w:t>
+      </w:r>
+      <w:proofErr w:type="spellEnd"/>
+      <w:r>
+        <w:rPr>
+          <w:color w:val="212121"/>
+          <w:highlight w:val="white"/>
+        </w:rPr>
+        <w:t xml:space="preserve"> variable) and strict adherence to the tool would lead to a DART and SW consultation being called</w:t>
+      </w:r>
+      <w:proofErr w:type="gramEnd"/>
+      <w:r>
+        <w:rPr>
+          <w:color w:val="212121"/>
+          <w:highlight w:val="white"/>
+        </w:rPr>
+        <w:t>.</w:t>
+      </w:r>
+      <w:r>
+        <w:rPr>
+          <w:color w:val="212121"/>
         </w:rPr>
         <w:t xml:space="preserve"> </w:t>
+      </w:r>
+      <w:r>
+        <w:rPr>
+          <w:color w:val="212121"/>
+          <w:highlight w:val="white"/>
+        </w:rPr>
+        <w:t>The observations of each injury ranged from 117 occurrences in the most frequent (</w:t>
+      </w:r>
+      <w:proofErr w:type="spellStart"/>
+      <w:r>
+        <w:rPr>
+          <w:color w:val="212121"/>
+          <w:highlight w:val="white"/>
+        </w:rPr>
+        <w:t>htma_facial</w:t>
+      </w:r>
+      <w:proofErr w:type="spellEnd"/>
+      <w:r>
+        <w:rPr>
+          <w:color w:val="212121"/>
+          <w:highlight w:val="white"/>
+        </w:rPr>
+        <w:t>) to a single occurrence for least frequent three injuries (</w:t>
+      </w:r>
+      <w:proofErr w:type="spellStart"/>
+      <w:r>
+        <w:rPr>
+          <w:color w:val="212121"/>
+          <w:highlight w:val="white"/>
+        </w:rPr>
+        <w:t>hemotympanum</w:t>
+      </w:r>
+      <w:proofErr w:type="spellEnd"/>
+      <w:r>
+        <w:rPr>
+          <w:color w:val="212121"/>
+          <w:highlight w:val="white"/>
+        </w:rPr>
+        <w:t xml:space="preserve">, </w:t>
+      </w:r>
+      <w:proofErr w:type="spellStart"/>
+      <w:r>
+        <w:rPr>
+          <w:color w:val="212121"/>
+          <w:highlight w:val="white"/>
+        </w:rPr>
+        <w:t>ribfx</w:t>
+      </w:r>
+      <w:proofErr w:type="spellEnd"/>
+      <w:r>
+        <w:rPr>
+          <w:color w:val="212121"/>
+          <w:highlight w:val="white"/>
+        </w:rPr>
+        <w:t xml:space="preserve">, and </w:t>
+      </w:r>
+      <w:proofErr w:type="spellStart"/>
+      <w:r>
+        <w:rPr>
+          <w:color w:val="212121"/>
+          <w:highlight w:val="white"/>
+        </w:rPr>
+        <w:t>br_neck</w:t>
+      </w:r>
+      <w:proofErr w:type="spellEnd"/>
+      <w:r>
+        <w:rPr>
+          <w:color w:val="212121"/>
+          <w:highlight w:val="white"/>
+        </w:rPr>
+        <w:t xml:space="preserve">) (Figure 2). </w:t>
+      </w:r>
+      <w:r>
+        <w:rPr>
+          <w:color w:val="212121"/>
+        </w:rPr>
+        <w:t xml:space="preserve"> </w:t>
+      </w:r>
+      <w:r>
+        <w:rPr>
+          <w:color w:val="212121"/>
+          <w:highlight w:val="white"/>
+        </w:rPr>
+        <w:t>Slightly over 50% of the cases obser</w:t>
+      </w:r>
+      <w:r>
+        <w:rPr>
+          <w:color w:val="212121"/>
+          <w:highlight w:val="white"/>
+        </w:rPr>
+        <w:t>ved one or more of the injuries. H</w:t>
+      </w:r>
+      <w:r>
+        <w:rPr>
+          <w:color w:val="212121"/>
+          <w:highlight w:val="white"/>
+        </w:rPr>
+        <w:t>owever, a DART consultation was called in only 64% of cases where an injury was observed (Figure 2, top row). Indeed, in no</w:t>
+      </w:r>
+      <w:r>
+        <w:rPr>
+          <w:color w:val="212121"/>
+          <w:highlight w:val="white"/>
+        </w:rPr>
+        <w:t xml:space="preserve"> cases was the observation of an </w:t>
+      </w:r>
+      <w:r>
+        <w:rPr>
+          <w:color w:val="212121"/>
+          <w:highlight w:val="white"/>
+        </w:rPr>
+        <w:t xml:space="preserve">injury perfectly correlated with a DART consult. The injury most likely to lead to a DART consultation was a skull fracture (85% correspondence with DART) and the lowest was </w:t>
+      </w:r>
+      <w:proofErr w:type="spellStart"/>
+      <w:r>
+        <w:rPr>
+          <w:color w:val="212121"/>
+          <w:highlight w:val="white"/>
+        </w:rPr>
+        <w:t>hemoty</w:t>
+      </w:r>
+      <w:r>
+        <w:rPr>
+          <w:color w:val="212121"/>
+          <w:highlight w:val="white"/>
+        </w:rPr>
+        <w:t>m</w:t>
+      </w:r>
+      <w:r>
+        <w:rPr>
+          <w:color w:val="212121"/>
+          <w:highlight w:val="white"/>
+        </w:rPr>
+        <w:t>panum</w:t>
+      </w:r>
+      <w:proofErr w:type="spellEnd"/>
+      <w:r>
+        <w:rPr>
+          <w:color w:val="212121"/>
+          <w:highlight w:val="white"/>
+        </w:rPr>
+        <w:t>, wherein the single observed case did not lead to a DART consultation. Notably, the least predictive injuries of DART were also the most common (</w:t>
+      </w:r>
+      <w:proofErr w:type="spellStart"/>
+      <w:r>
+        <w:rPr>
+          <w:color w:val="212121"/>
+          <w:highlight w:val="white"/>
+        </w:rPr>
+        <w:t>htma_facial</w:t>
+      </w:r>
+      <w:proofErr w:type="spellEnd"/>
+      <w:r>
+        <w:rPr>
+          <w:color w:val="212121"/>
+          <w:highlight w:val="white"/>
+        </w:rPr>
+        <w:t xml:space="preserve"> and </w:t>
+      </w:r>
+      <w:proofErr w:type="spellStart"/>
+      <w:r>
+        <w:rPr>
+          <w:color w:val="212121"/>
+          <w:highlight w:val="white"/>
+        </w:rPr>
+        <w:t>htma_frontal</w:t>
+      </w:r>
+      <w:proofErr w:type="spellEnd"/>
+      <w:r>
+        <w:rPr>
+          <w:color w:val="212121"/>
+          <w:highlight w:val="white"/>
+        </w:rPr>
+        <w:t xml:space="preserve">) and likely to occur by accident; this suggests that providers are interpreting these injuries as not warranting DART involvement. </w:t>
       </w:r>
     </w:p>
     <w:p>
@@ -1398,248 +1666,14 @@
           <w:color w:val="212121"/>
           <w:highlight w:val="white"/>
         </w:rPr>
-        <w:t>A set of 675 provider notes was manually scored for each of the categories of injuries, as well as whether the DART consult team was called and it</w:t>
-      </w:r>
-      <w:r>
-        <w:rPr>
-          <w:color w:val="212121"/>
-          <w:highlight w:val="white"/>
-        </w:rPr>
-        <w:t xml:space="preserve">s diagnosis. Moreover, fractures, bruising and hematomas were scored by location (e.g. bruising to the ear, neck and torso were separated). In each case the provider note from which this information was manually scored was included. </w:t>
-      </w:r>
-    </w:p>
-    <w:p>
-      <w:pPr>
-        <w:spacing w:line="240" w:lineRule="auto"/>
-        <w:ind w:firstLine="720"/>
-        <w:jc w:val="both"/>
-        <w:rPr>
-          <w:color w:val="212121"/>
-          <w:highlight w:val="white"/>
-        </w:rPr>
-      </w:pPr>
-      <w:r>
-        <w:rPr>
-          <w:color w:val="212121"/>
-          <w:highlight w:val="white"/>
-        </w:rPr>
-        <w:t>The observations of ea</w:t>
-      </w:r>
-      <w:r>
-        <w:rPr>
-          <w:color w:val="212121"/>
-          <w:highlight w:val="white"/>
-        </w:rPr>
-        <w:t>ch injury ranged from 117 occurrences in the most frequent (</w:t>
-      </w:r>
-      <w:proofErr w:type="spellStart"/>
-      <w:r>
-        <w:rPr>
-          <w:color w:val="212121"/>
-          <w:highlight w:val="white"/>
-        </w:rPr>
-        <w:t>htma_facial</w:t>
-      </w:r>
-      <w:proofErr w:type="spellEnd"/>
-      <w:r>
-        <w:rPr>
-          <w:color w:val="212121"/>
-          <w:highlight w:val="white"/>
-        </w:rPr>
-        <w:t>) to a single occurrence for least frequent three injuries (</w:t>
-      </w:r>
-      <w:proofErr w:type="spellStart"/>
-      <w:r>
-        <w:rPr>
-          <w:color w:val="212121"/>
-          <w:highlight w:val="white"/>
-        </w:rPr>
-        <w:t>hemotympanum</w:t>
-      </w:r>
-      <w:proofErr w:type="spellEnd"/>
-      <w:r>
-        <w:rPr>
-          <w:color w:val="212121"/>
-          <w:highlight w:val="white"/>
-        </w:rPr>
-        <w:t xml:space="preserve">, </w:t>
-      </w:r>
-      <w:proofErr w:type="spellStart"/>
-      <w:r>
-        <w:rPr>
-          <w:color w:val="212121"/>
-          <w:highlight w:val="white"/>
-        </w:rPr>
-        <w:t>ribfx</w:t>
-      </w:r>
-      <w:proofErr w:type="spellEnd"/>
-      <w:r>
-        <w:rPr>
-          <w:color w:val="212121"/>
-          <w:highlight w:val="white"/>
-        </w:rPr>
-        <w:t xml:space="preserve">, and </w:t>
-      </w:r>
-      <w:proofErr w:type="spellStart"/>
-      <w:r>
-        <w:rPr>
-          <w:color w:val="212121"/>
-          <w:highlight w:val="white"/>
-        </w:rPr>
-        <w:t>br_neck</w:t>
-      </w:r>
-      <w:proofErr w:type="spellEnd"/>
-      <w:r>
-        <w:rPr>
-          <w:color w:val="212121"/>
-          <w:highlight w:val="white"/>
-        </w:rPr>
-        <w:t>) (Figure 2). Strict adherence to the DART guidelines would leave to a consultation being cal</w:t>
-      </w:r>
-      <w:r>
-        <w:rPr>
-          <w:color w:val="212121"/>
-          <w:highlight w:val="white"/>
-        </w:rPr>
-        <w:t>led and indicated in the provider notes if any of these injuries were observed; as indicated by the “</w:t>
-      </w:r>
-      <w:proofErr w:type="spellStart"/>
-      <w:r>
-        <w:rPr>
-          <w:color w:val="212121"/>
-          <w:highlight w:val="white"/>
-        </w:rPr>
-        <w:t>fits_matrix</w:t>
-      </w:r>
-      <w:proofErr w:type="spellEnd"/>
-      <w:r>
-        <w:rPr>
-          <w:color w:val="212121"/>
-          <w:highlight w:val="white"/>
-        </w:rPr>
-        <w:t>” variable, (i.e. this patient fits the matrix of possible injury observations). Slightly over 50% of the cases observed one or more of the inju</w:t>
-      </w:r>
-      <w:r>
-        <w:rPr>
-          <w:color w:val="212121"/>
-          <w:highlight w:val="white"/>
-        </w:rPr>
-        <w:t xml:space="preserve">ries, however, </w:t>
-      </w:r>
-      <w:r>
-        <w:rPr>
-          <w:color w:val="212121"/>
-          <w:highlight w:val="white"/>
-        </w:rPr>
-        <w:t>a DART consultation was called in only 64% of cases where an injury was observed (Figure 2, top row). Indeed, in no</w:t>
-      </w:r>
-      <w:r>
-        <w:rPr>
-          <w:color w:val="212121"/>
-          <w:highlight w:val="white"/>
-        </w:rPr>
-        <w:t xml:space="preserve"> cases was the observation of an </w:t>
-      </w:r>
-      <w:r>
-        <w:rPr>
-          <w:color w:val="212121"/>
-          <w:highlight w:val="white"/>
-        </w:rPr>
-        <w:t>injury perfectly correlated with a DART consult. The injury most likely to lead</w:t>
-      </w:r>
-      <w:r>
-        <w:rPr>
-          <w:color w:val="212121"/>
-          <w:highlight w:val="white"/>
-        </w:rPr>
-        <w:t xml:space="preserve"> to a DART consultation was a skull fracture (85% correspondence with DART) and the lowest was </w:t>
-      </w:r>
-      <w:proofErr w:type="spellStart"/>
-      <w:r>
-        <w:rPr>
-          <w:color w:val="212121"/>
-          <w:highlight w:val="white"/>
-        </w:rPr>
-        <w:t>hemotypanum</w:t>
-      </w:r>
-      <w:proofErr w:type="spellEnd"/>
-      <w:r>
-        <w:rPr>
-          <w:color w:val="212121"/>
-          <w:highlight w:val="white"/>
-        </w:rPr>
-        <w:t>, wherein the single observed case did not lead to a DART consultation. Notably, the least predictive injuries of DART were also the most common (</w:t>
-      </w:r>
-      <w:proofErr w:type="spellStart"/>
-      <w:r>
-        <w:rPr>
-          <w:color w:val="212121"/>
-          <w:highlight w:val="white"/>
-        </w:rPr>
-        <w:t>htma</w:t>
-      </w:r>
-      <w:r>
-        <w:rPr>
-          <w:color w:val="212121"/>
-          <w:highlight w:val="white"/>
-        </w:rPr>
-        <w:t>_facial</w:t>
-      </w:r>
-      <w:proofErr w:type="spellEnd"/>
-      <w:r>
-        <w:rPr>
-          <w:color w:val="212121"/>
-          <w:highlight w:val="white"/>
-        </w:rPr>
-        <w:t xml:space="preserve"> and </w:t>
-      </w:r>
-      <w:proofErr w:type="spellStart"/>
-      <w:r>
-        <w:rPr>
-          <w:color w:val="212121"/>
-          <w:highlight w:val="white"/>
-        </w:rPr>
-        <w:t>htma_frontal</w:t>
-      </w:r>
-      <w:proofErr w:type="spellEnd"/>
-      <w:r>
-        <w:rPr>
-          <w:color w:val="212121"/>
-          <w:highlight w:val="white"/>
-        </w:rPr>
-        <w:t xml:space="preserve">) and likely to occur by accident; this suggests that providers are interpreting these injuries as not warranting DART involvement. </w:t>
-      </w:r>
-    </w:p>
-    <w:p>
-      <w:pPr>
-        <w:spacing w:line="240" w:lineRule="auto"/>
-        <w:ind w:firstLine="720"/>
-        <w:jc w:val="both"/>
-        <w:rPr>
-          <w:color w:val="212121"/>
-          <w:highlight w:val="white"/>
-        </w:rPr>
-      </w:pPr>
-      <w:r>
-        <w:rPr>
-          <w:color w:val="212121"/>
-          <w:highlight w:val="white"/>
-        </w:rPr>
-        <w:t>We next sought to predict these variables using NLP on the unstructured provider notes. Each note was transformed to lowercase, and then cleaned of numbers, stop words, punctuation and whitespace before being tokenized. Words observed fewer than five times</w:t>
-      </w:r>
-      <w:r>
-        <w:rPr>
-          <w:color w:val="212121"/>
-          <w:highlight w:val="white"/>
-        </w:rPr>
-        <w:t xml:space="preserve"> in </w:t>
+        <w:lastRenderedPageBreak/>
+        <w:t xml:space="preserve">We next sought to predict these variables using NLP on the unstructured provider notes. Each note was transformed to lowercase, and then cleaned of numbers, stop words, punctuation and whitespace before being tokenized. Words observed fewer than five times in </w:t>
       </w:r>
       <w:r>
         <w:rPr>
           <w:noProof/>
           <w:color w:val="212121"/>
         </w:rPr>
-        <w:lastRenderedPageBreak/>
         <w:drawing>
           <wp:anchor distT="0" distB="0" distL="114300" distR="114300" simplePos="0" relativeHeight="251665408" behindDoc="0" locked="0" layoutInCell="1" allowOverlap="1" wp14:anchorId="7E4EF3FD" wp14:editId="275D72F1">
             <wp:simplePos x="0" y="0"/>
@@ -1717,35 +1751,7 @@
           <w:color w:val="212121"/>
           <w:highlight w:val="white"/>
         </w:rPr>
-        <w:t xml:space="preserve">. Given the low frequency of </w:t>
-      </w:r>
-      <w:r>
-        <w:rPr>
-          <w:color w:val="212121"/>
-          <w:highlight w:val="white"/>
-        </w:rPr>
-        <w:t xml:space="preserve">many of the injuries in the manually-curated dataset we eschewed estimating error on records </w:t>
-      </w:r>
-      <w:r>
-        <w:rPr>
-          <w:color w:val="212121"/>
-          <w:highlight w:val="white"/>
-        </w:rPr>
-        <w:t xml:space="preserve">excluded from training and instead used an ensemble of bootstrapped </w:t>
-      </w:r>
-      <w:r>
-        <w:rPr>
-          <w:color w:val="212121"/>
-          <w:highlight w:val="white"/>
-        </w:rPr>
-        <w:t xml:space="preserve">decision tree classifiers </w:t>
-      </w:r>
-      <w:r>
-        <w:rPr>
-          <w:color w:val="212121"/>
-          <w:highlight w:val="white"/>
-        </w:rPr>
-        <w:t xml:space="preserve">with error-rate estimations from the out-of-bag records. The observation of </w:t>
+        <w:t xml:space="preserve">. Given the low frequency of many of the injuries in the manually-curated dataset we eschewed estimating error on records excluded from training and instead used an ensemble of bootstrapped decision tree classifiers with error-rate estimations from the out-of-bag records. The observation of </w:t>
       </w:r>
       <w:proofErr w:type="spellStart"/>
       <w:r>
@@ -1761,21 +1767,7 @@
           <w:color w:val="212121"/>
           <w:highlight w:val="white"/>
         </w:rPr>
-        <w:t xml:space="preserve"> was </w:t>
-      </w:r>
-      <w:r>
-        <w:rPr>
-          <w:color w:val="212121"/>
-          <w:highlight w:val="white"/>
-        </w:rPr>
-        <w:t>excluded due to its large number of missing values and only a single observation record that did not lead to prediction of a DART consult</w:t>
-      </w:r>
-      <w:r>
-        <w:rPr>
-          <w:color w:val="212121"/>
-          <w:highlight w:val="white"/>
-        </w:rPr>
-        <w:t>ation.</w:t>
+        <w:t xml:space="preserve"> was excluded due to its large number of missing values and only a single observation record that did not lead to prediction of a DART consultation.</w:t>
       </w:r>
     </w:p>
     <w:p>
@@ -1937,7 +1929,11 @@
           </mc:Choice>
           <mc:Fallback>
             <w:pict>
-              <v:shape w14:anchorId="5EC566CD" id="Text Box 21" o:spid="_x0000_s1027" type="#_x0000_t202" style="position:absolute;left:0;text-align:left;margin-left:229pt;margin-top:114.5pt;width:220.05pt;height:72.1pt;z-index:251667456;visibility:visible;mso-wrap-style:square;mso-wrap-distance-left:9pt;mso-wrap-distance-top:0;mso-wrap-distance-right:9pt;mso-wrap-distance-bottom:0;mso-position-horizontal:absolute;mso-position-horizontal-relative:text;mso-position-vertical:absolute;mso-position-vertical-relative:text;v-text-anchor:top" o:gfxdata="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" stroked="f">
+              <v:shapetype id="_x0000_t202" coordsize="21600,21600" o:spt="202" path="m0,0l0,21600,21600,21600,21600,0xe">
+                <v:stroke joinstyle="miter"/>
+                <v:path gradientshapeok="t" o:connecttype="rect"/>
+              </v:shapetype>
+              <v:shape id="Text Box 21" o:spid="_x0000_s1026" type="#_x0000_t202" style="position:absolute;left:0;text-align:left;margin-left:229pt;margin-top:114.5pt;width:220.05pt;height:72.1pt;z-index:251667456;visibility:visible;mso-wrap-style:square;mso-wrap-distance-left:9pt;mso-wrap-distance-top:0;mso-wrap-distance-right:9pt;mso-wrap-distance-bottom:0;mso-position-horizontal:absolute;mso-position-horizontal-relative:text;mso-position-vertical:absolute;mso-position-vertical-relative:text;v-text-anchor:top" o:gfxdata="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" stroked="f">
                 <v:textbox style="mso-fit-shape-to-text:t" inset="0,0,0,0">
                   <w:txbxContent>
                     <w:p>
@@ -1983,21 +1979,7 @@
           <w:color w:val="212121"/>
           <w:highlight w:val="white"/>
         </w:rPr>
-        <w:t>The estimated error of each variable ranged from 0.002 for predicting burns to 0.17 for facial hematomas (Figure 3). Interestingly, the hematomas had the highest error estimations, whereas bruises had relatively lower error estimations despite being</w:t>
-      </w:r>
-      <w:r>
-        <w:rPr>
-          <w:color w:val="212121"/>
-          <w:highlight w:val="white"/>
-        </w:rPr>
-        <w:t xml:space="preserve"> phenotypically similar. The wide variation error rates may pose a problem to the goal of automated annotation of some predictor variables, however it is unclear if this will significantly affect prediction of the DART consultation. Since no variables were</w:t>
-      </w:r>
-      <w:r>
-        <w:rPr>
-          <w:color w:val="212121"/>
-          <w:highlight w:val="white"/>
-        </w:rPr>
-        <w:t xml:space="preserve"> perfectly predictive of DART and their observation frequencies varied, it is difficult to predict the relative contribution of each variable to whether a DART consultation was called. Moreover,</w:t>
+        <w:t>The estimated error of each variable ranged from 0.002 for predicting burns to 0.17 for facial hematomas (Figure 3). Interestingly, the hematomas had the highest error estimations, whereas bruises had relatively lower error estimations despite being phenotypically similar. The wide variation error rates may pose a problem to the goal of automated annotation of some predictor variables, however it is unclear if this will significantly affect prediction of the DART consultation. Since no variables were perfectly predictive of DART and their observation frequencies varied, it is difficult to predict the relative contribution of each variable to whether a DART consultation was called. Moreover,</w:t>
       </w:r>
       <w:r>
         <w:rPr>
@@ -2011,42 +1993,21 @@
           <w:color w:val="212121"/>
           <w:highlight w:val="white"/>
         </w:rPr>
-        <w:t>the injuries are correlated</w:t>
-      </w:r>
-      <w:r>
-        <w:rPr>
-          <w:color w:val="212121"/>
-          <w:highlight w:val="white"/>
-        </w:rPr>
-        <w:t xml:space="preserve"> to varying degrees, suggesting th</w:t>
-      </w:r>
-      <w:r>
-        <w:rPr>
-          <w:color w:val="212121"/>
-          <w:highlight w:val="white"/>
-        </w:rPr>
-        <w:t>at only some of the predictors may be needed to predict DART (Figure 4). For example, skull fractures and boggy hematomas were found to be significantly positively correlated, which is expected given that the description “boggy” implies a lack of underlyin</w:t>
-      </w:r>
-      <w:r>
-        <w:rPr>
-          <w:color w:val="212121"/>
-          <w:highlight w:val="white"/>
-        </w:rPr>
-        <w:t xml:space="preserve">g bone structure. Similarly, skull fractures were correlated with intracranial injury. It is therefore possible that future iterations of the DART tool could instruct </w:t>
-      </w:r>
-      <w:r>
-        <w:rPr>
-          <w:color w:val="212121"/>
-          <w:highlight w:val="white"/>
-        </w:rPr>
-        <w:t>providers to call for a consultation if significant head injury is observed, of any type.</w:t>
-      </w:r>
-      <w:r>
-        <w:rPr>
-          <w:color w:val="212121"/>
-          <w:highlight w:val="white"/>
-        </w:rPr>
-        <w:t xml:space="preserve"> </w:t>
+        <w:t xml:space="preserve">the injuries are correlated to varying degrees, suggesting that only some of the predictors may be needed to predict DART (Figure 4). For example, skull fractures and boggy hematomas were found to be significantly positively correlated, which is expected given that the description “boggy” implies </w:t>
+      </w:r>
+      <w:r>
+        <w:rPr>
+          <w:color w:val="212121"/>
+          <w:highlight w:val="white"/>
+        </w:rPr>
+        <w:t>more severe swelling and thus greater likelihood of fracture</w:t>
+      </w:r>
+      <w:r>
+        <w:rPr>
+          <w:color w:val="212121"/>
+          <w:highlight w:val="white"/>
+        </w:rPr>
+        <w:t xml:space="preserve">. Similarly, skull fractures were correlated with intracranial injury. It is therefore possible that future iterations of the DART tool could instruct providers to call for a consultation if significant head injury is observed, of any type. </w:t>
       </w:r>
     </w:p>
     <w:p>
@@ -2145,7 +2106,7 @@
           </mc:Choice>
           <mc:Fallback>
             <w:pict>
-              <v:shape w14:anchorId="0D8E4E22" id="Text Box 23" o:spid="_x0000_s1028" type="#_x0000_t202" style="position:absolute;left:0;text-align:left;margin-left:234.65pt;margin-top:37.55pt;width:219.15pt;height:30.7pt;z-index:251670528;visibility:visible;mso-wrap-style:square;mso-wrap-distance-left:9pt;mso-wrap-distance-top:0;mso-wrap-distance-right:9pt;mso-wrap-distance-bottom:0;mso-position-horizontal:absolute;mso-position-horizontal-relative:text;mso-position-vertical:absolute;mso-position-vertical-relative:text;v-text-anchor:top" o:gfxdata="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" stroked="f">
+              <v:shape id="Text Box 23" o:spid="_x0000_s1027" type="#_x0000_t202" style="position:absolute;left:0;text-align:left;margin-left:234.65pt;margin-top:37.55pt;width:219.15pt;height:30.7pt;z-index:251670528;visibility:visible;mso-wrap-style:square;mso-wrap-distance-left:9pt;mso-wrap-distance-top:0;mso-wrap-distance-right:9pt;mso-wrap-distance-bottom:0;mso-position-horizontal:absolute;mso-position-horizontal-relative:text;mso-position-vertical:absolute;mso-position-vertical-relative:text;v-text-anchor:top" o:gfxdata="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" stroked="f">
                 <v:textbox style="mso-fit-shape-to-text:t" inset="0,0,0,0">
                   <w:txbxContent>
                     <w:p>
@@ -2189,27 +2150,20 @@
           <w:color w:val="212121"/>
           <w:highlight w:val="white"/>
         </w:rPr>
-        <w:t xml:space="preserve">An unexpected correlation was the association of a subconjunctival hemorrhage with solid organ injury (Figure 4). Given that subconjunctival hemorrhages are clearly </w:t>
-      </w:r>
-      <w:r>
-        <w:rPr>
-          <w:color w:val="212121"/>
-          <w:highlight w:val="white"/>
-        </w:rPr>
-        <w:t>diagnosed by visual inspection, this association may be useful to ensure that providers check for solid organ injury whenever such eye injuries are observed. Similarly, bruised necks were correlated with bruised torsos; bruising on the more visible neck (i</w:t>
-      </w:r>
-      <w:r>
-        <w:rPr>
-          <w:color w:val="212121"/>
-          <w:highlight w:val="white"/>
-        </w:rPr>
-        <w:t xml:space="preserve">n some </w:t>
+        <w:t xml:space="preserve">An unexpected correlation was the association of a subconjunctival hemorrhage with solid organ injury (Figure 4). Given that subconjunctival hemorrhages are clearly diagnosed by visual inspection, this association may be useful to ensure that providers check for solid organ injury whenever such eye injuries are observed. </w:t>
+      </w:r>
+      <w:r>
+        <w:rPr>
+          <w:color w:val="212121"/>
+          <w:highlight w:val="white"/>
+        </w:rPr>
+        <w:lastRenderedPageBreak/>
+        <w:t xml:space="preserve">Similarly, bruised necks were correlated with bruised torsos; bruising on the more visible neck (in some </w:t>
       </w:r>
       <w:r>
         <w:rPr>
           <w:noProof/>
         </w:rPr>
-        <w:lastRenderedPageBreak/>
         <mc:AlternateContent>
           <mc:Choice Requires="wps">
             <w:drawing>
@@ -2289,7 +2243,7 @@
           </mc:Choice>
           <mc:Fallback>
             <w:pict>
-              <v:shape w14:anchorId="0C2009CE" id="Text Box 25" o:spid="_x0000_s1029" type="#_x0000_t202" style="position:absolute;left:0;text-align:left;margin-left:201.75pt;margin-top:249.75pt;width:248.95pt;height:20.35pt;z-index:251673600;visibility:visible;mso-wrap-style:square;mso-wrap-distance-left:9pt;mso-wrap-distance-top:0;mso-wrap-distance-right:9pt;mso-wrap-distance-bottom:0;mso-position-horizontal:absolute;mso-position-horizontal-relative:text;mso-position-vertical:absolute;mso-position-vertical-relative:text;v-text-anchor:top" o:gfxdata="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" stroked="f">
+              <v:shape id="Text Box 25" o:spid="_x0000_s1028" type="#_x0000_t202" style="position:absolute;left:0;text-align:left;margin-left:201.75pt;margin-top:249.75pt;width:248.95pt;height:20.35pt;z-index:251673600;visibility:visible;mso-wrap-style:square;mso-wrap-distance-left:9pt;mso-wrap-distance-top:0;mso-wrap-distance-right:9pt;mso-wrap-distance-bottom:0;mso-position-horizontal:absolute;mso-position-horizontal-relative:text;mso-position-vertical:absolute;mso-position-vertical-relative:text;v-text-anchor:top" o:gfxdata="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" stroked="f">
                 <v:textbox style="mso-fit-shape-to-text:t" inset="0,0,0,0">
                   <w:txbxContent>
                     <w:p>
@@ -2376,7 +2330,7 @@
                       <a:noFill/>
                     </a:ln>
                     <a:extLst>
-                      <a:ext uri="{53640926-AAD7-44D8-BBD7-CCE9431645EC}">
+                      <a:ext uri="{53640926-AAD7-44d8-BBD7-CCE9431645EC}">
                         <a14:shadowObscured xmlns:a14="http://schemas.microsoft.com/office/drawing/2010/main"/>
                       </a:ext>
                     </a:extLst>
@@ -2416,28 +2370,7 @@
           <w:color w:val="212121"/>
           <w:highlight w:val="white"/>
         </w:rPr>
-        <w:t>A random forest model for the prediction of a DART consultation using the manually-curated, structured data, as opposed to the NLP methods use</w:t>
-      </w:r>
-      <w:r>
-        <w:rPr>
-          <w:color w:val="212121"/>
-          <w:highlight w:val="white"/>
-        </w:rPr>
-        <w:t xml:space="preserve">d for the injury models, showed contributions of relatively few injuries (Figure 5). The most influence both on accuracy and node purity was the presence of a skull fracture, followed by a long-bone fracture and intracranial injury. The remaining injuries </w:t>
-      </w:r>
-      <w:r>
-        <w:rPr>
-          <w:color w:val="212121"/>
-          <w:highlight w:val="white"/>
-        </w:rPr>
-        <w:t>had relatively little effect, particularly the facial and frontal hematomas. This suggests that despite the relatively high out-of-bag error estimate for predicting these variables (Figure 3) their overall effect on whether the DART consultation can be inf</w:t>
-      </w:r>
-      <w:r>
-        <w:rPr>
-          <w:color w:val="212121"/>
-          <w:highlight w:val="white"/>
-        </w:rPr>
-        <w:t>erred may be relatively minor.</w:t>
+        <w:t>A random forest model for the prediction of a DART consultation using the manually-curated, structured data, as opposed to the NLP methods used for the injury models, showed contributions of relatively few injuries (Figure 5). The most influence both on accuracy and node purity was the presence of a skull fracture, followed by a long-bone fracture and intracranial injury. The remaining injuries had relatively little effect, particularly the facial and frontal hematomas. This suggests that despite the relatively high out-of-bag error estimate for predicting these variables (Figure 3) their overall effect on whether the DART consultation can be inferred may be relatively minor.</w:t>
       </w:r>
     </w:p>
     <w:p>
@@ -2514,14 +2447,7 @@
           <w:color w:val="212121"/>
           <w:highlight w:val="white"/>
         </w:rPr>
-        <w:t>While the skull and long-bone fractures were predicted with a low estimated error of approximately 3% using NLP, the model did not include the presence of a r</w:t>
-      </w:r>
-      <w:r>
-        <w:rPr>
-          <w:color w:val="212121"/>
-          <w:highlight w:val="white"/>
-        </w:rPr>
-        <w:t>adiology report or its associated note, both of which are available in the EMR. It is possible these errors could be further reduced by including such information.</w:t>
+        <w:t>While the skull and long-bone fractures were predicted with a low estimated error of approximately 3% using NLP, the model did not include the presence of a radiology report or its associated note, both of which are available in the EMR. It is possible these errors could be further reduced by including such information.</w:t>
       </w:r>
     </w:p>
     <w:p>
@@ -2572,14 +2498,7 @@
           <w:color w:val="212121"/>
           <w:highlight w:val="white"/>
         </w:rPr>
-        <w:t>Prediction of the DART consult was attempted using a variety of methods. The error rate of a</w:t>
-      </w:r>
-      <w:r>
-        <w:rPr>
-          <w:color w:val="212121"/>
-          <w:highlight w:val="white"/>
-        </w:rPr>
-        <w:t xml:space="preserve"> model using only the collective sum of the indicator injuries was 35% (</w:t>
+        <w:t>Prediction of the DART consult was attempted using a variety of methods. The error rate of a model using only the collective sum of the indicator injuries was 35% (</w:t>
       </w:r>
       <w:proofErr w:type="spellStart"/>
       <w:r>
@@ -2639,20 +2558,18 @@
           <w:color w:val="212121"/>
           <w:highlight w:val="white"/>
         </w:rPr>
-        <w:t xml:space="preserve"> the positive predictive value (PPV) usin</w:t>
-      </w:r>
-      <w:r>
-        <w:rPr>
-          <w:color w:val="212121"/>
-          <w:highlight w:val="white"/>
-        </w:rPr>
-        <w:t xml:space="preserve">g the injury matrix was high, nearly 97%, however its NPV was very low relative to any other method. </w:t>
-      </w:r>
-      <w:r>
-        <w:t>Support vector machines and random forest classifiers performed similarly when applied to the manually-curated set of structured data, with moderate NPVs a</w:t>
-      </w:r>
-      <w:r>
-        <w:t>nd PPVs.</w:t>
+        <w:t xml:space="preserve"> the positive predictive value (PPV) using the injury matrix was high, nearly 97%, however its NPV was very low relative to any other method. </w:t>
+      </w:r>
+      <w:r>
+        <w:t xml:space="preserve">Support vector machines and random forest classifiers performed similarly when applied to the </w:t>
+      </w:r>
+      <w:proofErr w:type="gramStart"/>
+      <w:r>
+        <w:t>manually-curated</w:t>
+      </w:r>
+      <w:proofErr w:type="gramEnd"/>
+      <w:r>
+        <w:t xml:space="preserve"> set of structured data, with moderate NPVs and PPVs.</w:t>
       </w:r>
     </w:p>
     <w:p>
@@ -2662,10 +2579,22 @@
         <w:jc w:val="both"/>
       </w:pPr>
       <w:r>
-        <w:t xml:space="preserve">Nearly the optimal model was obtained by searching for instances of the word “DART” in the provider notes, with the highest PPV and the second-highest NPV. The only model that performed better was a random forest on the notes, which would include the word </w:t>
-      </w:r>
-      <w:r>
-        <w:t xml:space="preserve">“DART” among many others. </w:t>
+        <w:t xml:space="preserve"> T</w:t>
+      </w:r>
+      <w:r>
+        <w:t>he optimal model was</w:t>
+      </w:r>
+      <w:r>
+        <w:t xml:space="preserve"> nearly</w:t>
+      </w:r>
+      <w:r>
+        <w:t xml:space="preserve"> obtained by</w:t>
+      </w:r>
+      <w:r>
+        <w:t xml:space="preserve"> merely</w:t>
+      </w:r>
+      <w:r>
+        <w:t xml:space="preserve"> searching for instances of the word “DART” in the provider notes, with the highest PPV and the second-highest NPV. The only model that performed better was a random forest on the notes, which would include the word “DART” among many others. </w:t>
       </w:r>
     </w:p>
     <w:p>
@@ -2750,10 +2679,7 @@
         <w:jc w:val="both"/>
       </w:pPr>
       <w:r>
-        <w:t>This work demonstrates the capacity to build predictive models for the identification of injuries and consultations within unstructured notes. T</w:t>
-      </w:r>
-      <w:r>
-        <w:t xml:space="preserve">hese models can be applied to the larger set of data that has been captured from querying electronic medical records to provide evidence for the assessment of the DART program and to determine its effect on identifying cases of child abuse. </w:t>
+        <w:t xml:space="preserve">This work demonstrates the capacity to build predictive models for the identification of injuries and consultations within unstructured notes. These models can be applied to the larger set of data that has been captured from querying electronic medical records to provide evidence for the assessment of the DART program and to determine its effect on identifying cases of child abuse. </w:t>
       </w:r>
     </w:p>
     <w:p>
@@ -2780,17 +2706,20 @@
           <w:highlight w:val="white"/>
           <w:u w:val="single"/>
         </w:rPr>
-        <w:t>Acknowledgem</w:t>
-      </w:r>
-      <w:r>
+        <w:t>Acknowledgements</w:t>
+      </w:r>
+    </w:p>
+    <w:p>
+      <w:pPr>
+        <w:spacing w:line="240" w:lineRule="auto"/>
+        <w:jc w:val="both"/>
         <w:rPr>
           <w:b/>
           <w:color w:val="212121"/>
           <w:highlight w:val="white"/>
           <w:u w:val="single"/>
         </w:rPr>
-        <w:t>ents</w:t>
-      </w:r>
+      </w:pPr>
     </w:p>
     <w:p>
       <w:pPr>
@@ -2803,6 +2732,28 @@
           <w:u w:val="single"/>
         </w:rPr>
       </w:pPr>
+      <w:r>
+        <w:t xml:space="preserve">The authors would like to thank Alexandra Signoriello, Kei Cheung, Robert McDougal, </w:t>
+      </w:r>
+      <w:r>
+        <w:t xml:space="preserve">Cindy Brandt, </w:t>
+      </w:r>
+      <w:proofErr w:type="spellStart"/>
+      <w:r>
+        <w:t>Samah</w:t>
+      </w:r>
+      <w:proofErr w:type="spellEnd"/>
+      <w:r>
+        <w:t xml:space="preserve"> </w:t>
+      </w:r>
+      <w:proofErr w:type="spellStart"/>
+      <w:r>
+        <w:t>Fodeh</w:t>
+      </w:r>
+      <w:proofErr w:type="spellEnd"/>
+      <w:r>
+        <w:t xml:space="preserve">, Jon Bates and the rest of the instructors of CBB750. </w:t>
+      </w:r>
     </w:p>
     <w:p>
       <w:pPr>
@@ -2815,28 +2766,8 @@
           <w:u w:val="single"/>
         </w:rPr>
       </w:pPr>
-      <w:r>
-        <w:t xml:space="preserve">The authors would like to thank Alexandra Signoriello, Kei Cheung, Robert McDougal, </w:t>
-      </w:r>
-      <w:r>
-        <w:t xml:space="preserve">Cindy Brandt, </w:t>
-      </w:r>
-      <w:proofErr w:type="spellStart"/>
-      <w:r>
-        <w:t>Samah</w:t>
-      </w:r>
-      <w:proofErr w:type="spellEnd"/>
-      <w:r>
-        <w:t xml:space="preserve"> </w:t>
-      </w:r>
-      <w:proofErr w:type="spellStart"/>
-      <w:r>
-        <w:t>Fodeh</w:t>
-      </w:r>
-      <w:proofErr w:type="spellEnd"/>
-      <w:r>
-        <w:t xml:space="preserve">, Jon Bates and the rest of the instructors of CBB750. </w:t>
-      </w:r>
+      <w:bookmarkStart w:id="0" w:name="_GoBack"/>
+      <w:bookmarkEnd w:id="0"/>
     </w:p>
     <w:p>
       <w:pPr>
@@ -2849,32 +2780,20 @@
           <w:u w:val="single"/>
         </w:rPr>
       </w:pPr>
+      <w:r>
+        <w:rPr>
+          <w:b/>
+          <w:color w:val="212121"/>
+          <w:highlight w:val="white"/>
+          <w:u w:val="single"/>
+        </w:rPr>
+        <w:t>References</w:t>
+      </w:r>
     </w:p>
     <w:p>
       <w:pPr>
         <w:spacing w:line="240" w:lineRule="auto"/>
         <w:jc w:val="both"/>
-        <w:rPr>
-          <w:b/>
-          <w:color w:val="212121"/>
-          <w:highlight w:val="white"/>
-          <w:u w:val="single"/>
-        </w:rPr>
-      </w:pPr>
-      <w:r>
-        <w:rPr>
-          <w:b/>
-          <w:color w:val="212121"/>
-          <w:highlight w:val="white"/>
-          <w:u w:val="single"/>
-        </w:rPr>
-        <w:t>References</w:t>
-      </w:r>
-    </w:p>
-    <w:p>
-      <w:pPr>
-        <w:spacing w:line="240" w:lineRule="auto"/>
-        <w:jc w:val="both"/>
       </w:pPr>
     </w:p>
     <w:p>
@@ -2895,14 +2814,7 @@
       </w:r>
       <w:r>
         <w:tab/>
-      </w:r>
-      <w:proofErr w:type="spellStart"/>
-      <w:r>
-        <w:t>Sedlak</w:t>
-      </w:r>
-      <w:proofErr w:type="spellEnd"/>
-      <w:r>
-        <w:t xml:space="preserve">, A. J. </w:t>
+        <w:t xml:space="preserve">Sedlak, A. J. </w:t>
       </w:r>
       <w:r>
         <w:rPr>
@@ -2944,14 +2856,7 @@
       </w:r>
       <w:r>
         <w:tab/>
-      </w:r>
-      <w:proofErr w:type="spellStart"/>
-      <w:r>
-        <w:t>Felitti</w:t>
-      </w:r>
-      <w:proofErr w:type="spellEnd"/>
-      <w:r>
-        <w:t xml:space="preserve">, V. J. </w:t>
+        <w:t xml:space="preserve">Felitti, V. J. </w:t>
       </w:r>
       <w:r>
         <w:rPr>
@@ -2981,12 +2886,7 @@
         <w:t>14,</w:t>
       </w:r>
       <w:r>
-        <w:t xml:space="preserve"> 245–25</w:t>
-      </w:r>
-      <w:bookmarkStart w:id="0" w:name="_GoBack"/>
-      <w:bookmarkEnd w:id="0"/>
-      <w:r>
-        <w:t>8 (1998).</w:t>
+        <w:t xml:space="preserve"> 245–258 (1998).</w:t>
       </w:r>
     </w:p>
     <w:p>
@@ -3040,37 +2940,135 @@
       </w:r>
       <w:r>
         <w:tab/>
-      </w:r>
-      <w:proofErr w:type="spellStart"/>
-      <w:r>
-        <w:t>Finkelhor</w:t>
-      </w:r>
-      <w:proofErr w:type="spellEnd"/>
-      <w:r>
-        <w:t xml:space="preserve">, D. Epidemiological factors in the clinical identification of child sexual abuse. </w:t>
+        <w:t xml:space="preserve">Finkelhor, D. Epidemiological factors in the clinical identification of child sexual abuse. </w:t>
       </w:r>
       <w:r>
         <w:rPr>
           <w:i/>
           <w:iCs/>
         </w:rPr>
-        <w:t xml:space="preserve">Child Abuse </w:t>
-      </w:r>
-      <w:proofErr w:type="spellStart"/>
+        <w:t>Child Abuse Negl.</w:t>
+      </w:r>
+      <w:r>
+        <w:t xml:space="preserve"> </w:t>
+      </w:r>
+      <w:r>
+        <w:rPr>
+          <w:b/>
+          <w:bCs/>
+        </w:rPr>
+        <w:t>17,</w:t>
+      </w:r>
+      <w:r>
+        <w:t xml:space="preserve"> 67–70 (1993).</w:t>
+      </w:r>
+    </w:p>
+    <w:p>
+      <w:pPr>
+        <w:pStyle w:val="Bibliography"/>
+      </w:pPr>
+      <w:r>
+        <w:t>5.</w:t>
+      </w:r>
+      <w:r>
+        <w:tab/>
+        <w:t>CORE INFO | Cardiff Child Protection Systematic Reviews.</w:t>
+      </w:r>
+    </w:p>
+    <w:p>
+      <w:pPr>
+        <w:pStyle w:val="Bibliography"/>
+      </w:pPr>
+      <w:r>
+        <w:lastRenderedPageBreak/>
+        <w:t>6.</w:t>
+      </w:r>
+      <w:r>
+        <w:tab/>
+        <w:t xml:space="preserve">Team, R. C. </w:t>
+      </w:r>
       <w:r>
         <w:rPr>
           <w:i/>
           <w:iCs/>
         </w:rPr>
-        <w:t>Negl</w:t>
-      </w:r>
-      <w:proofErr w:type="spellEnd"/>
+        <w:t>R: A language and environment for statistical computing. R Foundation for Statistical Computing, Vienna, Austria, 2012</w:t>
+      </w:r>
+      <w:r>
+        <w:t>. (ISBN 3-900051-07-0, 2014).</w:t>
+      </w:r>
+    </w:p>
+    <w:p>
+      <w:pPr>
+        <w:pStyle w:val="Bibliography"/>
+      </w:pPr>
+      <w:r>
+        <w:t>7.</w:t>
+      </w:r>
+      <w:r>
+        <w:tab/>
+        <w:t xml:space="preserve">Dahl, D. B. </w:t>
+      </w:r>
       <w:r>
         <w:rPr>
           <w:i/>
           <w:iCs/>
         </w:rPr>
-        <w:t>.</w:t>
+        <w:t>xtable: Export Tables to LaTeX or HTML</w:t>
+      </w:r>
+      <w:r>
+        <w:t>. (2016).</w:t>
+      </w:r>
+    </w:p>
+    <w:p>
+      <w:pPr>
+        <w:pStyle w:val="Bibliography"/>
+      </w:pPr>
+      <w:r>
+        <w:t>8.</w:t>
+      </w:r>
+      <w:r>
+        <w:tab/>
+        <w:t xml:space="preserve">Wickham, H. </w:t>
+      </w:r>
+      <w:r>
+        <w:rPr>
+          <w:i/>
+          <w:iCs/>
+        </w:rPr>
+        <w:t>ggplot2: elegant graphics for data analysis</w:t>
+      </w:r>
+      <w:r>
+        <w:t>. (Springer Science &amp; Business Media, 2009).</w:t>
+      </w:r>
+    </w:p>
+    <w:p>
+      <w:pPr>
+        <w:pStyle w:val="Bibliography"/>
+      </w:pPr>
+      <w:r>
+        <w:t>9.</w:t>
+      </w:r>
+      <w:r>
+        <w:tab/>
+        <w:t xml:space="preserve">Robin, X. </w:t>
+      </w:r>
+      <w:r>
+        <w:rPr>
+          <w:i/>
+          <w:iCs/>
+        </w:rPr>
+        <w:t>et al.</w:t>
+      </w:r>
+      <w:r>
+        <w:t xml:space="preserve"> pROC: an open-source package for R and S+ to analyze and compare ROC curves. </w:t>
+      </w:r>
+      <w:r>
+        <w:rPr>
+          <w:i/>
+          <w:iCs/>
+        </w:rPr>
+        <w:t>BMC Bioinformatics</w:t>
       </w:r>
       <w:r>
         <w:t xml:space="preserve"> </w:t>
@@ -3080,10 +3078,10 @@
           <w:b/>
           <w:bCs/>
         </w:rPr>
-        <w:t>17,</w:t>
-      </w:r>
-      <w:r>
-        <w:t xml:space="preserve"> 67–70 (1993).</w:t>
+        <w:t>12,</w:t>
+      </w:r>
+      <w:r>
+        <w:t xml:space="preserve"> 77 (2011).</w:t>
       </w:r>
     </w:p>
     <w:p>
@@ -3091,34 +3089,21 @@
         <w:pStyle w:val="Bibliography"/>
       </w:pPr>
       <w:r>
-        <w:t>5.</w:t>
+        <w:t>10.</w:t>
       </w:r>
       <w:r>
         <w:tab/>
-        <w:t>CORE INFO | Cardiff Child Protection Systematic Reviews.</w:t>
-      </w:r>
-    </w:p>
-    <w:p>
-      <w:pPr>
-        <w:pStyle w:val="Bibliography"/>
-      </w:pPr>
-      <w:r>
-        <w:lastRenderedPageBreak/>
-        <w:t>6.</w:t>
-      </w:r>
-      <w:r>
-        <w:tab/>
-        <w:t xml:space="preserve">Team, R. C. </w:t>
+        <w:t xml:space="preserve">Neuwirth, E. </w:t>
       </w:r>
       <w:r>
         <w:rPr>
           <w:i/>
           <w:iCs/>
         </w:rPr>
-        <w:t>R: A language and environment for statistical computing. R Foundation for Statistical Computing, Vienna, Austria, 2012</w:t>
-      </w:r>
-      <w:r>
-        <w:t>. (ISBN 3-900051-07-0, 2014).</w:t>
+        <w:t>RColorBrewer: ColorBrewer Palettes</w:t>
+      </w:r>
+      <w:r>
+        <w:t>. (2014).</w:t>
       </w:r>
     </w:p>
     <w:p>
@@ -3126,369 +3111,108 @@
         <w:pStyle w:val="Bibliography"/>
       </w:pPr>
       <w:r>
-        <w:t>7.</w:t>
+        <w:t>11.</w:t>
       </w:r>
       <w:r>
         <w:tab/>
-        <w:t xml:space="preserve">Dahl, D. B. </w:t>
-      </w:r>
-      <w:proofErr w:type="spellStart"/>
+        <w:t xml:space="preserve">Wei, T. &amp; Simko, V. </w:t>
+      </w:r>
       <w:r>
         <w:rPr>
           <w:i/>
           <w:iCs/>
         </w:rPr>
-        <w:t>xtable</w:t>
-      </w:r>
-      <w:proofErr w:type="spellEnd"/>
+        <w:t>corrplot: Visualization of a Correlation Matrix</w:t>
+      </w:r>
+      <w:r>
+        <w:t>. (2016).</w:t>
+      </w:r>
+    </w:p>
+    <w:p>
+      <w:pPr>
+        <w:pStyle w:val="Bibliography"/>
+      </w:pPr>
+      <w:r>
+        <w:t>12.</w:t>
+      </w:r>
+      <w:r>
+        <w:tab/>
+        <w:t xml:space="preserve">Liaw, A. &amp; Wiener, M. Classification and regression by randomForest. </w:t>
+      </w:r>
       <w:r>
         <w:rPr>
           <w:i/>
           <w:iCs/>
         </w:rPr>
-        <w:t xml:space="preserve">: Export Tables to </w:t>
-      </w:r>
-      <w:proofErr w:type="spellStart"/>
+        <w:t>R News</w:t>
+      </w:r>
+      <w:r>
+        <w:t xml:space="preserve"> </w:t>
+      </w:r>
+      <w:r>
+        <w:rPr>
+          <w:b/>
+          <w:bCs/>
+        </w:rPr>
+        <w:t>2,</w:t>
+      </w:r>
+      <w:r>
+        <w:t xml:space="preserve"> 18–22 (2002).</w:t>
+      </w:r>
+    </w:p>
+    <w:p>
+      <w:pPr>
+        <w:pStyle w:val="Bibliography"/>
+      </w:pPr>
+      <w:r>
+        <w:t>13.</w:t>
+      </w:r>
+      <w:r>
+        <w:tab/>
+        <w:t>Misc Functions of the Department of Statistics, Probability Theory Group (Formerly: E1071), TU Wien. Available at: https://rdrr.io/rforge/e1071/. (Accessed: 9th May 2017)</w:t>
+      </w:r>
+    </w:p>
+    <w:p>
+      <w:pPr>
+        <w:pStyle w:val="Bibliography"/>
+      </w:pPr>
+      <w:r>
+        <w:t>14.</w:t>
+      </w:r>
+      <w:r>
+        <w:tab/>
+        <w:t>Text Mining Infrastructure in R | Feinerer | Journal of Statistical Software. Available at: https://www.jstatsoft.org/article/view/v025i05. (Accessed: 9th May 2017)</w:t>
+      </w:r>
+    </w:p>
+    <w:p>
+      <w:pPr>
+        <w:pStyle w:val="Bibliography"/>
+      </w:pPr>
+      <w:r>
+        <w:t>15.</w:t>
+      </w:r>
+      <w:r>
+        <w:tab/>
+        <w:t>Snowball stemmers based on the C libstemmer UTF-8 library. Available at: https://rdrr.io/cran/SnowballC/. (Accessed: 9th May 2017)</w:t>
+      </w:r>
+    </w:p>
+    <w:p>
+      <w:pPr>
+        <w:pStyle w:val="Bibliography"/>
+      </w:pPr>
+      <w:r>
+        <w:t>16.</w:t>
+      </w:r>
+      <w:r>
+        <w:tab/>
+        <w:t xml:space="preserve">Wickham, H. &amp; RStudio. </w:t>
+      </w:r>
       <w:r>
         <w:rPr>
           <w:i/>
           <w:iCs/>
         </w:rPr>
-        <w:t>LaTeX</w:t>
-      </w:r>
-      <w:proofErr w:type="spellEnd"/>
-      <w:r>
-        <w:rPr>
-          <w:i/>
-          <w:iCs/>
-        </w:rPr>
-        <w:t xml:space="preserve"> or HTML</w:t>
-      </w:r>
-      <w:r>
-        <w:t>. (2016).</w:t>
-      </w:r>
-    </w:p>
-    <w:p>
-      <w:pPr>
-        <w:pStyle w:val="Bibliography"/>
-      </w:pPr>
-      <w:r>
-        <w:t>8.</w:t>
-      </w:r>
-      <w:r>
-        <w:tab/>
-        <w:t xml:space="preserve">Wickham, H. </w:t>
-      </w:r>
-      <w:r>
-        <w:rPr>
-          <w:i/>
-          <w:iCs/>
-        </w:rPr>
-        <w:t>ggplot2: elegant graphics for data analysis</w:t>
-      </w:r>
-      <w:r>
-        <w:t>. (Springer Science &amp; Business Media, 2009).</w:t>
-      </w:r>
-    </w:p>
-    <w:p>
-      <w:pPr>
-        <w:pStyle w:val="Bibliography"/>
-      </w:pPr>
-      <w:r>
-        <w:t>9.</w:t>
-      </w:r>
-      <w:r>
-        <w:tab/>
-        <w:t xml:space="preserve">Robin, X. </w:t>
-      </w:r>
-      <w:r>
-        <w:rPr>
-          <w:i/>
-          <w:iCs/>
-        </w:rPr>
-        <w:t>et al.</w:t>
-      </w:r>
-      <w:r>
-        <w:t xml:space="preserve"> </w:t>
-      </w:r>
-      <w:proofErr w:type="spellStart"/>
-      <w:r>
-        <w:t>pROC</w:t>
-      </w:r>
-      <w:proofErr w:type="spellEnd"/>
-      <w:r>
-        <w:t xml:space="preserve">: an open-source package for R and S+ to analyze and compare ROC curves. </w:t>
-      </w:r>
-      <w:r>
-        <w:rPr>
-          <w:i/>
-          <w:iCs/>
-        </w:rPr>
-        <w:t>BMC Bioinformatics</w:t>
-      </w:r>
-      <w:r>
-        <w:t xml:space="preserve"> </w:t>
-      </w:r>
-      <w:r>
-        <w:rPr>
-          <w:b/>
-          <w:bCs/>
-        </w:rPr>
-        <w:t>12,</w:t>
-      </w:r>
-      <w:r>
-        <w:t xml:space="preserve"> 77 (2011).</w:t>
-      </w:r>
-    </w:p>
-    <w:p>
-      <w:pPr>
-        <w:pStyle w:val="Bibliography"/>
-      </w:pPr>
-      <w:r>
-        <w:t>10.</w:t>
-      </w:r>
-      <w:r>
-        <w:tab/>
-      </w:r>
-      <w:proofErr w:type="spellStart"/>
-      <w:r>
-        <w:t>Neuwirth</w:t>
-      </w:r>
-      <w:proofErr w:type="spellEnd"/>
-      <w:r>
-        <w:t xml:space="preserve">, E. </w:t>
-      </w:r>
-      <w:proofErr w:type="spellStart"/>
-      <w:r>
-        <w:rPr>
-          <w:i/>
-          <w:iCs/>
-        </w:rPr>
-        <w:t>RColorBrewer</w:t>
-      </w:r>
-      <w:proofErr w:type="spellEnd"/>
-      <w:r>
-        <w:rPr>
-          <w:i/>
-          <w:iCs/>
-        </w:rPr>
-        <w:t xml:space="preserve">: </w:t>
-      </w:r>
-      <w:proofErr w:type="spellStart"/>
-      <w:r>
-        <w:rPr>
-          <w:i/>
-          <w:iCs/>
-        </w:rPr>
-        <w:t>ColorBrewer</w:t>
-      </w:r>
-      <w:proofErr w:type="spellEnd"/>
-      <w:r>
-        <w:rPr>
-          <w:i/>
-          <w:iCs/>
-        </w:rPr>
-        <w:t xml:space="preserve"> Palettes</w:t>
-      </w:r>
-      <w:r>
-        <w:t>. (2014).</w:t>
-      </w:r>
-    </w:p>
-    <w:p>
-      <w:pPr>
-        <w:pStyle w:val="Bibliography"/>
-      </w:pPr>
-      <w:r>
-        <w:t>11.</w:t>
-      </w:r>
-      <w:r>
-        <w:tab/>
-        <w:t xml:space="preserve">Wei, T. &amp; </w:t>
-      </w:r>
-      <w:proofErr w:type="spellStart"/>
-      <w:r>
-        <w:t>Simko</w:t>
-      </w:r>
-      <w:proofErr w:type="spellEnd"/>
-      <w:r>
-        <w:t xml:space="preserve">, V. </w:t>
-      </w:r>
-      <w:proofErr w:type="spellStart"/>
-      <w:r>
-        <w:rPr>
-          <w:i/>
-          <w:iCs/>
-        </w:rPr>
-        <w:t>corrplot</w:t>
-      </w:r>
-      <w:proofErr w:type="spellEnd"/>
-      <w:r>
-        <w:rPr>
-          <w:i/>
-          <w:iCs/>
-        </w:rPr>
-        <w:t>: Visualization of a Correlation Matrix</w:t>
-      </w:r>
-      <w:r>
-        <w:t>. (2016).</w:t>
-      </w:r>
-    </w:p>
-    <w:p>
-      <w:pPr>
-        <w:pStyle w:val="Bibliography"/>
-      </w:pPr>
-      <w:r>
-        <w:t>12.</w:t>
-      </w:r>
-      <w:r>
-        <w:tab/>
-      </w:r>
-      <w:proofErr w:type="spellStart"/>
-      <w:r>
-        <w:t>Liaw</w:t>
-      </w:r>
-      <w:proofErr w:type="spellEnd"/>
-      <w:r>
-        <w:t xml:space="preserve">, A. &amp; Wiener, M. Classification and regression by </w:t>
-      </w:r>
-      <w:proofErr w:type="spellStart"/>
-      <w:r>
-        <w:t>randomForest</w:t>
-      </w:r>
-      <w:proofErr w:type="spellEnd"/>
-      <w:r>
-        <w:t xml:space="preserve">. </w:t>
-      </w:r>
-      <w:r>
-        <w:rPr>
-          <w:i/>
-          <w:iCs/>
-        </w:rPr>
-        <w:t>R News</w:t>
-      </w:r>
-      <w:r>
-        <w:t xml:space="preserve"> </w:t>
-      </w:r>
-      <w:r>
-        <w:rPr>
-          <w:b/>
-          <w:bCs/>
-        </w:rPr>
-        <w:t>2,</w:t>
-      </w:r>
-      <w:r>
-        <w:t xml:space="preserve"> 18–22 (2002).</w:t>
-      </w:r>
-    </w:p>
-    <w:p>
-      <w:pPr>
-        <w:pStyle w:val="Bibliography"/>
-      </w:pPr>
-      <w:r>
-        <w:t>13.</w:t>
-      </w:r>
-      <w:r>
-        <w:tab/>
-      </w:r>
-      <w:proofErr w:type="spellStart"/>
-      <w:r>
-        <w:t>Misc</w:t>
-      </w:r>
-      <w:proofErr w:type="spellEnd"/>
-      <w:r>
-        <w:t xml:space="preserve"> Functions of the Department of Statistics, Probability Theory Group (Formerly: E1071), TU Wien. Available at: https://rdrr.io/rforge/e1071/. (Accessed: 9th May 2017)</w:t>
-      </w:r>
-    </w:p>
-    <w:p>
-      <w:pPr>
-        <w:pStyle w:val="Bibliography"/>
-      </w:pPr>
-      <w:r>
-        <w:t>14.</w:t>
-      </w:r>
-      <w:r>
-        <w:tab/>
-        <w:t xml:space="preserve">Text Mining Infrastructure in R | </w:t>
-      </w:r>
-      <w:proofErr w:type="spellStart"/>
-      <w:r>
-        <w:t>Feinerer</w:t>
-      </w:r>
-      <w:proofErr w:type="spellEnd"/>
-      <w:r>
-        <w:t xml:space="preserve"> | Journal of Statistical Software. Available at: https://www.jstatsoft.org/article/view/v025i05. (Accessed: 9th May 2017)</w:t>
-      </w:r>
-    </w:p>
-    <w:p>
-      <w:pPr>
-        <w:pStyle w:val="Bibliography"/>
-      </w:pPr>
-      <w:r>
-        <w:t>15.</w:t>
-      </w:r>
-      <w:r>
-        <w:tab/>
-        <w:t xml:space="preserve">Snowball stemmers based on the C </w:t>
-      </w:r>
-      <w:proofErr w:type="spellStart"/>
-      <w:r>
-        <w:t>libstemmer</w:t>
-      </w:r>
-      <w:proofErr w:type="spellEnd"/>
-      <w:r>
-        <w:t xml:space="preserve"> UTF-8 library. Available at: https://rdrr.io/cran/SnowballC/. (Accessed: 9th May 2017)</w:t>
-      </w:r>
-    </w:p>
-    <w:p>
-      <w:pPr>
-        <w:pStyle w:val="Bibliography"/>
-      </w:pPr>
-      <w:r>
-        <w:t>16.</w:t>
-      </w:r>
-      <w:r>
-        <w:tab/>
-        <w:t xml:space="preserve">Wickham, H. &amp; </w:t>
-      </w:r>
-      <w:proofErr w:type="spellStart"/>
-      <w:r>
-        <w:t>RStudio</w:t>
-      </w:r>
-      <w:proofErr w:type="spellEnd"/>
-      <w:r>
-        <w:t xml:space="preserve">. </w:t>
-      </w:r>
-      <w:proofErr w:type="spellStart"/>
-      <w:r>
-        <w:rPr>
-          <w:i/>
-          <w:iCs/>
-        </w:rPr>
-        <w:t>tidyverse</w:t>
-      </w:r>
-      <w:proofErr w:type="spellEnd"/>
-      <w:r>
-        <w:rPr>
-          <w:i/>
-          <w:iCs/>
-        </w:rPr>
-        <w:t>: Easily Install and Load ‘</w:t>
-      </w:r>
-      <w:proofErr w:type="spellStart"/>
-      <w:r>
-        <w:rPr>
-          <w:i/>
-          <w:iCs/>
-        </w:rPr>
-        <w:t>Tidyverse</w:t>
-      </w:r>
-      <w:proofErr w:type="spellEnd"/>
-      <w:r>
-        <w:rPr>
-          <w:i/>
-          <w:iCs/>
-        </w:rPr>
-        <w:t>’ Packages</w:t>
+        <w:t>tidyverse: Easily Install and Load ‘Tidyverse’ Packages</w:t>
       </w:r>
       <w:r>
         <w:t>. (2017).</w:t>
@@ -3514,7 +3238,7 @@
 </file>
 
 <file path=word/styles.xml><?xml version="1.0" encoding="utf-8"?>
-<w:styles xmlns:mc="http://schemas.openxmlformats.org/markup-compatibility/2006" xmlns:r="http://schemas.openxmlformats.org/officeDocument/2006/relationships" xmlns:w="http://schemas.openxmlformats.org/wordprocessingml/2006/main" xmlns:w14="http://schemas.microsoft.com/office/word/2010/wordml" xmlns:w15="http://schemas.microsoft.com/office/word/2012/wordml" mc:Ignorable="w14 w15">
+<w:styles xmlns:mc="http://schemas.openxmlformats.org/markup-compatibility/2006" xmlns:r="http://schemas.openxmlformats.org/officeDocument/2006/relationships" xmlns:w="http://schemas.openxmlformats.org/wordprocessingml/2006/main" xmlns:w14="http://schemas.microsoft.com/office/word/2010/wordml" mc:Ignorable="w14">
   <w:docDefaults>
     <w:rPrDefault>
       <w:rPr>
@@ -3531,389 +3255,144 @@
       </w:pPr>
     </w:pPrDefault>
   </w:docDefaults>
-  <w:latentStyles w:defLockedState="0" w:defUIPriority="99" w:defSemiHidden="0" w:defUnhideWhenUsed="0" w:defQFormat="0" w:count="382">
-    <w:lsdException w:name="Normal" w:uiPriority="0" w:qFormat="1"/>
-    <w:lsdException w:name="heading 1" w:uiPriority="9" w:qFormat="1"/>
-    <w:lsdException w:name="heading 2" w:semiHidden="1" w:uiPriority="9" w:unhideWhenUsed="1" w:qFormat="1"/>
-    <w:lsdException w:name="heading 3" w:semiHidden="1" w:uiPriority="9" w:unhideWhenUsed="1" w:qFormat="1"/>
-    <w:lsdException w:name="heading 4" w:semiHidden="1" w:uiPriority="9" w:unhideWhenUsed="1" w:qFormat="1"/>
-    <w:lsdException w:name="heading 5" w:semiHidden="1" w:uiPriority="9" w:unhideWhenUsed="1" w:qFormat="1"/>
-    <w:lsdException w:name="heading 6" w:semiHidden="1" w:uiPriority="9" w:unhideWhenUsed="1" w:qFormat="1"/>
-    <w:lsdException w:name="heading 7" w:semiHidden="1" w:uiPriority="9" w:unhideWhenUsed="1" w:qFormat="1"/>
-    <w:lsdException w:name="heading 8" w:semiHidden="1" w:uiPriority="9" w:unhideWhenUsed="1" w:qFormat="1"/>
-    <w:lsdException w:name="heading 9" w:semiHidden="1" w:uiPriority="9" w:unhideWhenUsed="1" w:qFormat="1"/>
-    <w:lsdException w:name="index 1" w:semiHidden="1" w:unhideWhenUsed="1"/>
-    <w:lsdException w:name="index 2" w:semiHidden="1" w:unhideWhenUsed="1"/>
-    <w:lsdException w:name="index 3" w:semiHidden="1" w:unhideWhenUsed="1"/>
-    <w:lsdException w:name="index 4" w:semiHidden="1" w:unhideWhenUsed="1"/>
-    <w:lsdException w:name="index 5" w:semiHidden="1" w:unhideWhenUsed="1"/>
-    <w:lsdException w:name="index 6" w:semiHidden="1" w:unhideWhenUsed="1"/>
-    <w:lsdException w:name="index 7" w:semiHidden="1" w:unhideWhenUsed="1"/>
-    <w:lsdException w:name="index 8" w:semiHidden="1" w:unhideWhenUsed="1"/>
-    <w:lsdException w:name="index 9" w:semiHidden="1" w:unhideWhenUsed="1"/>
-    <w:lsdException w:name="toc 1" w:semiHidden="1" w:uiPriority="39" w:unhideWhenUsed="1"/>
-    <w:lsdException w:name="toc 2" w:semiHidden="1" w:uiPriority="39" w:unhideWhenUsed="1"/>
-    <w:lsdException w:name="toc 3" w:semiHidden="1" w:uiPriority="39" w:unhideWhenUsed="1"/>
-    <w:lsdException w:name="toc 4" w:semiHidden="1" w:uiPriority="39" w:unhideWhenUsed="1"/>
-    <w:lsdException w:name="toc 5" w:semiHidden="1" w:uiPriority="39" w:unhideWhenUsed="1"/>
-    <w:lsdException w:name="toc 6" w:semiHidden="1" w:uiPriority="39" w:unhideWhenUsed="1"/>
-    <w:lsdException w:name="toc 7" w:semiHidden="1" w:uiPriority="39" w:unhideWhenUsed="1"/>
-    <w:lsdException w:name="toc 8" w:semiHidden="1" w:uiPriority="39" w:unhideWhenUsed="1"/>
-    <w:lsdException w:name="toc 9" w:semiHidden="1" w:uiPriority="39" w:unhideWhenUsed="1"/>
-    <w:lsdException w:name="Normal Indent" w:semiHidden="1" w:unhideWhenUsed="1"/>
-    <w:lsdException w:name="footnote text" w:semiHidden="1" w:unhideWhenUsed="1"/>
-    <w:lsdException w:name="annotation text" w:semiHidden="1" w:unhideWhenUsed="1"/>
-    <w:lsdException w:name="header" w:semiHidden="1" w:unhideWhenUsed="1"/>
-    <w:lsdException w:name="footer" w:semiHidden="1" w:unhideWhenUsed="1"/>
-    <w:lsdException w:name="index heading" w:semiHidden="1" w:unhideWhenUsed="1"/>
-    <w:lsdException w:name="caption" w:semiHidden="1" w:uiPriority="35" w:unhideWhenUsed="1" w:qFormat="1"/>
-    <w:lsdException w:name="table of figures" w:semiHidden="1" w:unhideWhenUsed="1"/>
-    <w:lsdException w:name="envelope address" w:semiHidden="1" w:unhideWhenUsed="1"/>
-    <w:lsdException w:name="envelope return" w:semiHidden="1" w:unhideWhenUsed="1"/>
-    <w:lsdException w:name="footnote reference" w:semiHidden="1" w:unhideWhenUsed="1"/>
-    <w:lsdException w:name="annotation reference" w:semiHidden="1" w:unhideWhenUsed="1"/>
-    <w:lsdException w:name="line number" w:semiHidden="1" w:unhideWhenUsed="1"/>
-    <w:lsdException w:name="page number" w:semiHidden="1" w:unhideWhenUsed="1"/>
-    <w:lsdException w:name="endnote reference" w:semiHidden="1" w:unhideWhenUsed="1"/>
-    <w:lsdException w:name="endnote text" w:semiHidden="1" w:unhideWhenUsed="1"/>
-    <w:lsdException w:name="table of authorities" w:semiHidden="1" w:unhideWhenUsed="1"/>
-    <w:lsdException w:name="macro" w:semiHidden="1" w:unhideWhenUsed="1"/>
-    <w:lsdException w:name="toa heading" w:semiHidden="1" w:unhideWhenUsed="1"/>
-    <w:lsdException w:name="List" w:semiHidden="1" w:unhideWhenUsed="1"/>
-    <w:lsdException w:name="List Bullet" w:semiHidden="1" w:unhideWhenUsed="1"/>
-    <w:lsdException w:name="List Number" w:semiHidden="1" w:unhideWhenUsed="1"/>
-    <w:lsdException w:name="List 2" w:semiHidden="1" w:unhideWhenUsed="1"/>
-    <w:lsdException w:name="List 3" w:semiHidden="1" w:unhideWhenUsed="1"/>
-    <w:lsdException w:name="List 4" w:semiHidden="1" w:unhideWhenUsed="1"/>
-    <w:lsdException w:name="List 5" w:semiHidden="1" w:unhideWhenUsed="1"/>
-    <w:lsdException w:name="List Bullet 2" w:semiHidden="1" w:unhideWhenUsed="1"/>
-    <w:lsdException w:name="List Bullet 3" w:semiHidden="1" w:unhideWhenUsed="1"/>
-    <w:lsdException w:name="List Bullet 4" w:semiHidden="1" w:unhideWhenUsed="1"/>
-    <w:lsdException w:name="List Bullet 5" w:semiHidden="1" w:unhideWhenUsed="1"/>
-    <w:lsdException w:name="List Number 2" w:semiHidden="1" w:unhideWhenUsed="1"/>
-    <w:lsdException w:name="List Number 3" w:semiHidden="1" w:unhideWhenUsed="1"/>
-    <w:lsdException w:name="List Number 4" w:semiHidden="1" w:unhideWhenUsed="1"/>
-    <w:lsdException w:name="List Number 5" w:semiHidden="1" w:unhideWhenUsed="1"/>
-    <w:lsdException w:name="Title" w:uiPriority="10" w:qFormat="1"/>
-    <w:lsdException w:name="Closing" w:semiHidden="1" w:unhideWhenUsed="1"/>
-    <w:lsdException w:name="Signature" w:semiHidden="1" w:unhideWhenUsed="1"/>
-    <w:lsdException w:name="Default Paragraph Font" w:semiHidden="1" w:uiPriority="1" w:unhideWhenUsed="1"/>
-    <w:lsdException w:name="Body Text" w:semiHidden="1" w:unhideWhenUsed="1"/>
-    <w:lsdException w:name="Body Text Indent" w:semiHidden="1" w:unhideWhenUsed="1"/>
-    <w:lsdException w:name="List Continue" w:semiHidden="1" w:unhideWhenUsed="1"/>
-    <w:lsdException w:name="List Continue 2" w:semiHidden="1" w:unhideWhenUsed="1"/>
-    <w:lsdException w:name="List Continue 3" w:semiHidden="1" w:unhideWhenUsed="1"/>
-    <w:lsdException w:name="List Continue 4" w:semiHidden="1" w:unhideWhenUsed="1"/>
-    <w:lsdException w:name="List Continue 5" w:semiHidden="1" w:unhideWhenUsed="1"/>
-    <w:lsdException w:name="Message Header" w:semiHidden="1" w:unhideWhenUsed="1"/>
-    <w:lsdException w:name="Subtitle" w:uiPriority="11" w:qFormat="1"/>
-    <w:lsdException w:name="Salutation" w:semiHidden="1" w:unhideWhenUsed="1"/>
-    <w:lsdException w:name="Date" w:semiHidden="1" w:unhideWhenUsed="1"/>
-    <w:lsdException w:name="Body Text First Indent" w:semiHidden="1" w:unhideWhenUsed="1"/>
-    <w:lsdException w:name="Body Text First Indent 2" w:semiHidden="1" w:unhideWhenUsed="1"/>
-    <w:lsdException w:name="Note Heading" w:semiHidden="1" w:unhideWhenUsed="1"/>
-    <w:lsdException w:name="Body Text 2" w:semiHidden="1" w:unhideWhenUsed="1"/>
-    <w:lsdException w:name="Body Text 3" w:semiHidden="1" w:unhideWhenUsed="1"/>
-    <w:lsdException w:name="Body Text Indent 2" w:semiHidden="1" w:unhideWhenUsed="1"/>
-    <w:lsdException w:name="Body Text Indent 3" w:semiHidden="1" w:unhideWhenUsed="1"/>
-    <w:lsdException w:name="Block Text" w:semiHidden="1" w:unhideWhenUsed="1"/>
-    <w:lsdException w:name="Hyperlink" w:semiHidden="1" w:unhideWhenUsed="1"/>
-    <w:lsdException w:name="FollowedHyperlink" w:semiHidden="1" w:unhideWhenUsed="1"/>
-    <w:lsdException w:name="Strong" w:uiPriority="22" w:qFormat="1"/>
-    <w:lsdException w:name="Emphasis" w:uiPriority="20" w:qFormat="1"/>
-    <w:lsdException w:name="Document Map" w:semiHidden="1" w:unhideWhenUsed="1"/>
-    <w:lsdException w:name="Plain Text" w:semiHidden="1" w:unhideWhenUsed="1"/>
-    <w:lsdException w:name="E-mail Signature" w:semiHidden="1" w:unhideWhenUsed="1"/>
-    <w:lsdException w:name="HTML Top of Form" w:semiHidden="1" w:unhideWhenUsed="1"/>
-    <w:lsdException w:name="HTML Bottom of Form" w:semiHidden="1" w:unhideWhenUsed="1"/>
-    <w:lsdException w:name="Normal (Web)" w:semiHidden="1" w:unhideWhenUsed="1"/>
-    <w:lsdException w:name="HTML Acronym" w:semiHidden="1" w:unhideWhenUsed="1"/>
-    <w:lsdException w:name="HTML Address" w:semiHidden="1" w:unhideWhenUsed="1"/>
-    <w:lsdException w:name="HTML Cite" w:semiHidden="1" w:unhideWhenUsed="1"/>
-    <w:lsdException w:name="HTML Code" w:semiHidden="1" w:unhideWhenUsed="1"/>
-    <w:lsdException w:name="HTML Definition" w:semiHidden="1" w:unhideWhenUsed="1"/>
-    <w:lsdException w:name="HTML Keyboard" w:semiHidden="1" w:unhideWhenUsed="1"/>
-    <w:lsdException w:name="HTML Preformatted" w:semiHidden="1" w:unhideWhenUsed="1"/>
-    <w:lsdException w:name="HTML Sample" w:semiHidden="1" w:unhideWhenUsed="1"/>
-    <w:lsdException w:name="HTML Typewriter" w:semiHidden="1" w:unhideWhenUsed="1"/>
-    <w:lsdException w:name="HTML Variable" w:semiHidden="1" w:unhideWhenUsed="1"/>
-    <w:lsdException w:name="Normal Table" w:semiHidden="1" w:unhideWhenUsed="1"/>
-    <w:lsdException w:name="annotation subject" w:semiHidden="1" w:unhideWhenUsed="1"/>
-    <w:lsdException w:name="No List" w:semiHidden="1" w:unhideWhenUsed="1"/>
-    <w:lsdException w:name="Outline List 1" w:semiHidden="1" w:unhideWhenUsed="1"/>
-    <w:lsdException w:name="Outline List 2" w:semiHidden="1" w:unhideWhenUsed="1"/>
-    <w:lsdException w:name="Outline List 3" w:semiHidden="1" w:unhideWhenUsed="1"/>
-    <w:lsdException w:name="Table Simple 1" w:semiHidden="1" w:unhideWhenUsed="1"/>
-    <w:lsdException w:name="Table Simple 2" w:semiHidden="1" w:unhideWhenUsed="1"/>
-    <w:lsdException w:name="Table Simple 3" w:semiHidden="1" w:unhideWhenUsed="1"/>
-    <w:lsdException w:name="Table Classic 1" w:semiHidden="1" w:unhideWhenUsed="1"/>
-    <w:lsdException w:name="Table Classic 2" w:semiHidden="1" w:unhideWhenUsed="1"/>
-    <w:lsdException w:name="Table Classic 3" w:semiHidden="1" w:unhideWhenUsed="1"/>
-    <w:lsdException w:name="Table Classic 4" w:semiHidden="1" w:unhideWhenUsed="1"/>
-    <w:lsdException w:name="Table Colorful 1" w:semiHidden="1" w:unhideWhenUsed="1"/>
-    <w:lsdException w:name="Table Colorful 2" w:semiHidden="1" w:unhideWhenUsed="1"/>
-    <w:lsdException w:name="Table Colorful 3" w:semiHidden="1" w:unhideWhenUsed="1"/>
-    <w:lsdException w:name="Table Columns 1" w:semiHidden="1" w:unhideWhenUsed="1"/>
-    <w:lsdException w:name="Table Columns 2" w:semiHidden="1" w:unhideWhenUsed="1"/>
-    <w:lsdException w:name="Table Columns 3" w:semiHidden="1" w:unhideWhenUsed="1"/>
-    <w:lsdException w:name="Table Columns 4" w:semiHidden="1" w:unhideWhenUsed="1"/>
-    <w:lsdException w:name="Table Columns 5" w:semiHidden="1" w:unhideWhenUsed="1"/>
-    <w:lsdException w:name="Table Grid 1" w:semiHidden="1" w:unhideWhenUsed="1"/>
-    <w:lsdException w:name="Table Grid 2" w:semiHidden="1" w:unhideWhenUsed="1"/>
-    <w:lsdException w:name="Table Grid 3" w:semiHidden="1" w:unhideWhenUsed="1"/>
-    <w:lsdException w:name="Table Grid 4" w:semiHidden="1" w:unhideWhenUsed="1"/>
-    <w:lsdException w:name="Table Grid 5" w:semiHidden="1" w:unhideWhenUsed="1"/>
-    <w:lsdException w:name="Table Grid 6" w:semiHidden="1" w:unhideWhenUsed="1"/>
-    <w:lsdException w:name="Table Grid 7" w:semiHidden="1" w:unhideWhenUsed="1"/>
-    <w:lsdException w:name="Table Grid 8" w:semiHidden="1" w:unhideWhenUsed="1"/>
-    <w:lsdException w:name="Table List 1" w:semiHidden="1" w:unhideWhenUsed="1"/>
-    <w:lsdException w:name="Table List 2" w:semiHidden="1" w:unhideWhenUsed="1"/>
-    <w:lsdException w:name="Table List 3" w:semiHidden="1" w:unhideWhenUsed="1"/>
-    <w:lsdException w:name="Table List 4" w:semiHidden="1" w:unhideWhenUsed="1"/>
-    <w:lsdException w:name="Table List 5" w:semiHidden="1" w:unhideWhenUsed="1"/>
-    <w:lsdException w:name="Table List 6" w:semiHidden="1" w:unhideWhenUsed="1"/>
-    <w:lsdException w:name="Table List 7" w:semiHidden="1" w:unhideWhenUsed="1"/>
-    <w:lsdException w:name="Table List 8" w:semiHidden="1" w:unhideWhenUsed="1"/>
-    <w:lsdException w:name="Table 3D effects 1" w:semiHidden="1" w:unhideWhenUsed="1"/>
-    <w:lsdException w:name="Table 3D effects 2" w:semiHidden="1" w:unhideWhenUsed="1"/>
-    <w:lsdException w:name="Table 3D effects 3" w:semiHidden="1" w:unhideWhenUsed="1"/>
-    <w:lsdException w:name="Table Contemporary" w:semiHidden="1" w:unhideWhenUsed="1"/>
-    <w:lsdException w:name="Table Elegant" w:semiHidden="1" w:unhideWhenUsed="1"/>
-    <w:lsdException w:name="Table Professional" w:semiHidden="1" w:unhideWhenUsed="1"/>
-    <w:lsdException w:name="Table Subtle 1" w:semiHidden="1" w:unhideWhenUsed="1"/>
-    <w:lsdException w:name="Table Subtle 2" w:semiHidden="1" w:unhideWhenUsed="1"/>
-    <w:lsdException w:name="Table Web 1" w:semiHidden="1" w:unhideWhenUsed="1"/>
-    <w:lsdException w:name="Table Web 2" w:semiHidden="1" w:unhideWhenUsed="1"/>
-    <w:lsdException w:name="Table Web 3" w:semiHidden="1" w:unhideWhenUsed="1"/>
-    <w:lsdException w:name="Balloon Text" w:semiHidden="1" w:unhideWhenUsed="1"/>
-    <w:lsdException w:name="Table Grid" w:uiPriority="39"/>
-    <w:lsdException w:name="Table Theme" w:semiHidden="1" w:unhideWhenUsed="1"/>
-    <w:lsdException w:name="Note Level 1" w:semiHidden="1" w:unhideWhenUsed="1"/>
-    <w:lsdException w:name="Note Level 2" w:semiHidden="1" w:unhideWhenUsed="1"/>
-    <w:lsdException w:name="Note Level 3" w:semiHidden="1" w:unhideWhenUsed="1"/>
-    <w:lsdException w:name="Note Level 4" w:semiHidden="1" w:unhideWhenUsed="1"/>
-    <w:lsdException w:name="Note Level 5" w:semiHidden="1" w:unhideWhenUsed="1"/>
-    <w:lsdException w:name="Note Level 6" w:semiHidden="1" w:unhideWhenUsed="1"/>
-    <w:lsdException w:name="Note Level 7" w:semiHidden="1" w:unhideWhenUsed="1"/>
-    <w:lsdException w:name="Note Level 8" w:semiHidden="1" w:unhideWhenUsed="1"/>
-    <w:lsdException w:name="Note Level 9" w:semiHidden="1" w:unhideWhenUsed="1"/>
-    <w:lsdException w:name="Placeholder Text" w:semiHidden="1"/>
-    <w:lsdException w:name="No Spacing" w:uiPriority="1" w:qFormat="1"/>
-    <w:lsdException w:name="Light Shading" w:uiPriority="60"/>
-    <w:lsdException w:name="Light List" w:uiPriority="61"/>
-    <w:lsdException w:name="Light Grid" w:uiPriority="62"/>
-    <w:lsdException w:name="Medium Shading 1" w:uiPriority="63"/>
-    <w:lsdException w:name="Medium Shading 2" w:uiPriority="64"/>
-    <w:lsdException w:name="Medium List 1" w:uiPriority="65"/>
-    <w:lsdException w:name="Medium List 2" w:uiPriority="66"/>
-    <w:lsdException w:name="Medium Grid 1" w:uiPriority="67"/>
-    <w:lsdException w:name="Medium Grid 2" w:uiPriority="68"/>
-    <w:lsdException w:name="Medium Grid 3" w:uiPriority="69"/>
-    <w:lsdException w:name="Dark List" w:uiPriority="70"/>
-    <w:lsdException w:name="Colorful Shading" w:uiPriority="71"/>
-    <w:lsdException w:name="Colorful List" w:uiPriority="72"/>
-    <w:lsdException w:name="Colorful Grid" w:uiPriority="73"/>
-    <w:lsdException w:name="Light Shading Accent 1" w:uiPriority="60"/>
-    <w:lsdException w:name="Light List Accent 1" w:uiPriority="61"/>
-    <w:lsdException w:name="Light Grid Accent 1" w:uiPriority="62"/>
-    <w:lsdException w:name="Medium Shading 1 Accent 1" w:uiPriority="63"/>
-    <w:lsdException w:name="Medium Shading 2 Accent 1" w:uiPriority="64"/>
-    <w:lsdException w:name="Medium List 1 Accent 1" w:uiPriority="65"/>
-    <w:lsdException w:name="Revision" w:semiHidden="1"/>
-    <w:lsdException w:name="List Paragraph" w:uiPriority="34" w:qFormat="1"/>
-    <w:lsdException w:name="Quote" w:uiPriority="29" w:qFormat="1"/>
-    <w:lsdException w:name="Intense Quote" w:uiPriority="30" w:qFormat="1"/>
-    <w:lsdException w:name="Medium List 2 Accent 1" w:uiPriority="66"/>
-    <w:lsdException w:name="Medium Grid 1 Accent 1" w:uiPriority="67"/>
-    <w:lsdException w:name="Medium Grid 2 Accent 1" w:uiPriority="68"/>
-    <w:lsdException w:name="Medium Grid 3 Accent 1" w:uiPriority="69"/>
-    <w:lsdException w:name="Dark List Accent 1" w:uiPriority="70"/>
-    <w:lsdException w:name="Colorful Shading Accent 1" w:uiPriority="71"/>
-    <w:lsdException w:name="Colorful List Accent 1" w:uiPriority="72"/>
-    <w:lsdException w:name="Colorful Grid Accent 1" w:uiPriority="73"/>
-    <w:lsdException w:name="Light Shading Accent 2" w:uiPriority="60"/>
-    <w:lsdException w:name="Light List Accent 2" w:uiPriority="61"/>
-    <w:lsdException w:name="Light Grid Accent 2" w:uiPriority="62"/>
-    <w:lsdException w:name="Medium Shading 1 Accent 2" w:uiPriority="63"/>
-    <w:lsdException w:name="Medium Shading 2 Accent 2" w:uiPriority="64"/>
-    <w:lsdException w:name="Medium List 1 Accent 2" w:uiPriority="65"/>
-    <w:lsdException w:name="Medium List 2 Accent 2" w:uiPriority="66"/>
-    <w:lsdException w:name="Medium Grid 1 Accent 2" w:uiPriority="67"/>
-    <w:lsdException w:name="Medium Grid 2 Accent 2" w:uiPriority="68"/>
-    <w:lsdException w:name="Medium Grid 3 Accent 2" w:uiPriority="69"/>
-    <w:lsdException w:name="Dark List Accent 2" w:uiPriority="70"/>
-    <w:lsdException w:name="Colorful Shading Accent 2" w:uiPriority="71"/>
-    <w:lsdException w:name="Colorful List Accent 2" w:uiPriority="72"/>
-    <w:lsdException w:name="Colorful Grid Accent 2" w:uiPriority="73"/>
-    <w:lsdException w:name="Light Shading Accent 3" w:uiPriority="60"/>
-    <w:lsdException w:name="Light List Accent 3" w:uiPriority="61"/>
-    <w:lsdException w:name="Light Grid Accent 3" w:uiPriority="62"/>
-    <w:lsdException w:name="Medium Shading 1 Accent 3" w:uiPriority="63"/>
-    <w:lsdException w:name="Medium Shading 2 Accent 3" w:uiPriority="64"/>
-    <w:lsdException w:name="Medium List 1 Accent 3" w:uiPriority="65"/>
-    <w:lsdException w:name="Medium List 2 Accent 3" w:uiPriority="66"/>
-    <w:lsdException w:name="Medium Grid 1 Accent 3" w:uiPriority="67"/>
-    <w:lsdException w:name="Medium Grid 2 Accent 3" w:uiPriority="68"/>
-    <w:lsdException w:name="Medium Grid 3 Accent 3" w:uiPriority="69"/>
-    <w:lsdException w:name="Dark List Accent 3" w:uiPriority="70"/>
-    <w:lsdException w:name="Colorful Shading Accent 3" w:uiPriority="71"/>
-    <w:lsdException w:name="Colorful List Accent 3" w:uiPriority="72"/>
-    <w:lsdException w:name="Colorful Grid Accent 3" w:uiPriority="73"/>
-    <w:lsdException w:name="Light Shading Accent 4" w:uiPriority="60"/>
-    <w:lsdException w:name="Light List Accent 4" w:uiPriority="61"/>
-    <w:lsdException w:name="Light Grid Accent 4" w:uiPriority="62"/>
-    <w:lsdException w:name="Medium Shading 1 Accent 4" w:uiPriority="63"/>
-    <w:lsdException w:name="Medium Shading 2 Accent 4" w:uiPriority="64"/>
-    <w:lsdException w:name="Medium List 1 Accent 4" w:uiPriority="65"/>
-    <w:lsdException w:name="Medium List 2 Accent 4" w:uiPriority="66"/>
-    <w:lsdException w:name="Medium Grid 1 Accent 4" w:uiPriority="67"/>
-    <w:lsdException w:name="Medium Grid 2 Accent 4" w:uiPriority="68"/>
-    <w:lsdException w:name="Medium Grid 3 Accent 4" w:uiPriority="69"/>
-    <w:lsdException w:name="Dark List Accent 4" w:uiPriority="70"/>
-    <w:lsdException w:name="Colorful Shading Accent 4" w:uiPriority="71"/>
-    <w:lsdException w:name="Colorful List Accent 4" w:uiPriority="72"/>
-    <w:lsdException w:name="Colorful Grid Accent 4" w:uiPriority="73"/>
-    <w:lsdException w:name="Light Shading Accent 5" w:uiPriority="60"/>
-    <w:lsdException w:name="Light List Accent 5" w:uiPriority="61"/>
-    <w:lsdException w:name="Light Grid Accent 5" w:uiPriority="62"/>
-    <w:lsdException w:name="Medium Shading 1 Accent 5" w:uiPriority="63"/>
-    <w:lsdException w:name="Medium Shading 2 Accent 5" w:uiPriority="64"/>
-    <w:lsdException w:name="Medium List 1 Accent 5" w:uiPriority="65"/>
-    <w:lsdException w:name="Medium List 2 Accent 5" w:uiPriority="66"/>
-    <w:lsdException w:name="Medium Grid 1 Accent 5" w:uiPriority="67"/>
-    <w:lsdException w:name="Medium Grid 2 Accent 5" w:uiPriority="68"/>
-    <w:lsdException w:name="Medium Grid 3 Accent 5" w:uiPriority="69"/>
-    <w:lsdException w:name="Dark List Accent 5" w:uiPriority="70"/>
-    <w:lsdException w:name="Colorful Shading Accent 5" w:uiPriority="71"/>
-    <w:lsdException w:name="Colorful List Accent 5" w:uiPriority="72"/>
-    <w:lsdException w:name="Colorful Grid Accent 5" w:uiPriority="73"/>
-    <w:lsdException w:name="Light Shading Accent 6" w:uiPriority="60"/>
-    <w:lsdException w:name="Light List Accent 6" w:uiPriority="61"/>
-    <w:lsdException w:name="Light Grid Accent 6" w:uiPriority="62"/>
-    <w:lsdException w:name="Medium Shading 1 Accent 6" w:uiPriority="63"/>
-    <w:lsdException w:name="Medium Shading 2 Accent 6" w:uiPriority="64"/>
-    <w:lsdException w:name="Medium List 1 Accent 6" w:uiPriority="65"/>
-    <w:lsdException w:name="Medium List 2 Accent 6" w:uiPriority="66"/>
-    <w:lsdException w:name="Medium Grid 1 Accent 6" w:uiPriority="67"/>
-    <w:lsdException w:name="Medium Grid 2 Accent 6" w:uiPriority="68"/>
-    <w:lsdException w:name="Medium Grid 3 Accent 6" w:uiPriority="69"/>
-    <w:lsdException w:name="Dark List Accent 6" w:uiPriority="70"/>
-    <w:lsdException w:name="Colorful Shading Accent 6" w:uiPriority="71"/>
-    <w:lsdException w:name="Colorful List Accent 6" w:uiPriority="72"/>
-    <w:lsdException w:name="Colorful Grid Accent 6" w:uiPriority="73"/>
-    <w:lsdException w:name="Subtle Emphasis" w:uiPriority="19" w:qFormat="1"/>
-    <w:lsdException w:name="Intense Emphasis" w:uiPriority="21" w:qFormat="1"/>
-    <w:lsdException w:name="Subtle Reference" w:uiPriority="31" w:qFormat="1"/>
-    <w:lsdException w:name="Intense Reference" w:uiPriority="32" w:qFormat="1"/>
-    <w:lsdException w:name="Book Title" w:uiPriority="33" w:qFormat="1"/>
-    <w:lsdException w:name="Bibliography" w:semiHidden="1" w:uiPriority="37" w:unhideWhenUsed="1"/>
-    <w:lsdException w:name="TOC Heading" w:semiHidden="1" w:uiPriority="39" w:unhideWhenUsed="1" w:qFormat="1"/>
-    <w:lsdException w:name="Plain Table 1" w:uiPriority="41"/>
-    <w:lsdException w:name="Plain Table 2" w:uiPriority="42"/>
-    <w:lsdException w:name="Plain Table 3" w:uiPriority="43"/>
-    <w:lsdException w:name="Plain Table 4" w:uiPriority="44"/>
-    <w:lsdException w:name="Plain Table 5" w:uiPriority="45"/>
-    <w:lsdException w:name="Grid Table Light" w:uiPriority="40"/>
-    <w:lsdException w:name="Grid Table 1 Light" w:uiPriority="46"/>
-    <w:lsdException w:name="Grid Table 2" w:uiPriority="47"/>
-    <w:lsdException w:name="Grid Table 3" w:uiPriority="48"/>
-    <w:lsdException w:name="Grid Table 4" w:uiPriority="49"/>
-    <w:lsdException w:name="Grid Table 5 Dark" w:uiPriority="50"/>
-    <w:lsdException w:name="Grid Table 6 Colorful" w:uiPriority="51"/>
-    <w:lsdException w:name="Grid Table 7 Colorful" w:uiPriority="52"/>
-    <w:lsdException w:name="Grid Table 1 Light Accent 1" w:uiPriority="46"/>
-    <w:lsdException w:name="Grid Table 2 Accent 1" w:uiPriority="47"/>
-    <w:lsdException w:name="Grid Table 3 Accent 1" w:uiPriority="48"/>
-    <w:lsdException w:name="Grid Table 4 Accent 1" w:uiPriority="49"/>
-    <w:lsdException w:name="Grid Table 5 Dark Accent 1" w:uiPriority="50"/>
-    <w:lsdException w:name="Grid Table 6 Colorful Accent 1" w:uiPriority="51"/>
-    <w:lsdException w:name="Grid Table 7 Colorful Accent 1" w:uiPriority="52"/>
-    <w:lsdException w:name="Grid Table 1 Light Accent 2" w:uiPriority="46"/>
-    <w:lsdException w:name="Grid Table 2 Accent 2" w:uiPriority="47"/>
-    <w:lsdException w:name="Grid Table 3 Accent 2" w:uiPriority="48"/>
-    <w:lsdException w:name="Grid Table 4 Accent 2" w:uiPriority="49"/>
-    <w:lsdException w:name="Grid Table 5 Dark Accent 2" w:uiPriority="50"/>
-    <w:lsdException w:name="Grid Table 6 Colorful Accent 2" w:uiPriority="51"/>
-    <w:lsdException w:name="Grid Table 7 Colorful Accent 2" w:uiPriority="52"/>
-    <w:lsdException w:name="Grid Table 1 Light Accent 3" w:uiPriority="46"/>
-    <w:lsdException w:name="Grid Table 2 Accent 3" w:uiPriority="47"/>
-    <w:lsdException w:name="Grid Table 3 Accent 3" w:uiPriority="48"/>
-    <w:lsdException w:name="Grid Table 4 Accent 3" w:uiPriority="49"/>
-    <w:lsdException w:name="Grid Table 5 Dark Accent 3" w:uiPriority="50"/>
-    <w:lsdException w:name="Grid Table 6 Colorful Accent 3" w:uiPriority="51"/>
-    <w:lsdException w:name="Grid Table 7 Colorful Accent 3" w:uiPriority="52"/>
-    <w:lsdException w:name="Grid Table 1 Light Accent 4" w:uiPriority="46"/>
-    <w:lsdException w:name="Grid Table 2 Accent 4" w:uiPriority="47"/>
-    <w:lsdException w:name="Grid Table 3 Accent 4" w:uiPriority="48"/>
-    <w:lsdException w:name="Grid Table 4 Accent 4" w:uiPriority="49"/>
-    <w:lsdException w:name="Grid Table 5 Dark Accent 4" w:uiPriority="50"/>
-    <w:lsdException w:name="Grid Table 6 Colorful Accent 4" w:uiPriority="51"/>
-    <w:lsdException w:name="Grid Table 7 Colorful Accent 4" w:uiPriority="52"/>
-    <w:lsdException w:name="Grid Table 1 Light Accent 5" w:uiPriority="46"/>
-    <w:lsdException w:name="Grid Table 2 Accent 5" w:uiPriority="47"/>
-    <w:lsdException w:name="Grid Table 3 Accent 5" w:uiPriority="48"/>
-    <w:lsdException w:name="Grid Table 4 Accent 5" w:uiPriority="49"/>
-    <w:lsdException w:name="Grid Table 5 Dark Accent 5" w:uiPriority="50"/>
-    <w:lsdException w:name="Grid Table 6 Colorful Accent 5" w:uiPriority="51"/>
-    <w:lsdException w:name="Grid Table 7 Colorful Accent 5" w:uiPriority="52"/>
-    <w:lsdException w:name="Grid Table 1 Light Accent 6" w:uiPriority="46"/>
-    <w:lsdException w:name="Grid Table 2 Accent 6" w:uiPriority="47"/>
-    <w:lsdException w:name="Grid Table 3 Accent 6" w:uiPriority="48"/>
-    <w:lsdException w:name="Grid Table 4 Accent 6" w:uiPriority="49"/>
-    <w:lsdException w:name="Grid Table 5 Dark Accent 6" w:uiPriority="50"/>
-    <w:lsdException w:name="Grid Table 6 Colorful Accent 6" w:uiPriority="51"/>
-    <w:lsdException w:name="Grid Table 7 Colorful Accent 6" w:uiPriority="52"/>
-    <w:lsdException w:name="List Table 1 Light" w:uiPriority="46"/>
-    <w:lsdException w:name="List Table 2" w:uiPriority="47"/>
-    <w:lsdException w:name="List Table 3" w:uiPriority="48"/>
-    <w:lsdException w:name="List Table 4" w:uiPriority="49"/>
-    <w:lsdException w:name="List Table 5 Dark" w:uiPriority="50"/>
-    <w:lsdException w:name="List Table 6 Colorful" w:uiPriority="51"/>
-    <w:lsdException w:name="List Table 7 Colorful" w:uiPriority="52"/>
-    <w:lsdException w:name="List Table 1 Light Accent 1" w:uiPriority="46"/>
-    <w:lsdException w:name="List Table 2 Accent 1" w:uiPriority="47"/>
-    <w:lsdException w:name="List Table 3 Accent 1" w:uiPriority="48"/>
-    <w:lsdException w:name="List Table 4 Accent 1" w:uiPriority="49"/>
-    <w:lsdException w:name="List Table 5 Dark Accent 1" w:uiPriority="50"/>
-    <w:lsdException w:name="List Table 6 Colorful Accent 1" w:uiPriority="51"/>
-    <w:lsdException w:name="List Table 7 Colorful Accent 1" w:uiPriority="52"/>
-    <w:lsdException w:name="List Table 1 Light Accent 2" w:uiPriority="46"/>
-    <w:lsdException w:name="List Table 2 Accent 2" w:uiPriority="47"/>
-    <w:lsdException w:name="List Table 3 Accent 2" w:uiPriority="48"/>
-    <w:lsdException w:name="List Table 4 Accent 2" w:uiPriority="49"/>
-    <w:lsdException w:name="List Table 5 Dark Accent 2" w:uiPriority="50"/>
-    <w:lsdException w:name="List Table 6 Colorful Accent 2" w:uiPriority="51"/>
-    <w:lsdException w:name="List Table 7 Colorful Accent 2" w:uiPriority="52"/>
-    <w:lsdException w:name="List Table 1 Light Accent 3" w:uiPriority="46"/>
-    <w:lsdException w:name="List Table 2 Accent 3" w:uiPriority="47"/>
-    <w:lsdException w:name="List Table 3 Accent 3" w:uiPriority="48"/>
-    <w:lsdException w:name="List Table 4 Accent 3" w:uiPriority="49"/>
-    <w:lsdException w:name="List Table 5 Dark Accent 3" w:uiPriority="50"/>
-    <w:lsdException w:name="List Table 6 Colorful Accent 3" w:uiPriority="51"/>
-    <w:lsdException w:name="List Table 7 Colorful Accent 3" w:uiPriority="52"/>
-    <w:lsdException w:name="List Table 1 Light Accent 4" w:uiPriority="46"/>
-    <w:lsdException w:name="List Table 2 Accent 4" w:uiPriority="47"/>
-    <w:lsdException w:name="List Table 3 Accent 4" w:uiPriority="48"/>
-    <w:lsdException w:name="List Table 4 Accent 4" w:uiPriority="49"/>
-    <w:lsdException w:name="List Table 5 Dark Accent 4" w:uiPriority="50"/>
-    <w:lsdException w:name="List Table 6 Colorful Accent 4" w:uiPriority="51"/>
-    <w:lsdException w:name="List Table 7 Colorful Accent 4" w:uiPriority="52"/>
-    <w:lsdException w:name="List Table 1 Light Accent 5" w:uiPriority="46"/>
-    <w:lsdException w:name="List Table 2 Accent 5" w:uiPriority="47"/>
-    <w:lsdException w:name="List Table 3 Accent 5" w:uiPriority="48"/>
-    <w:lsdException w:name="List Table 4 Accent 5" w:uiPriority="49"/>
-    <w:lsdException w:name="List Table 5 Dark Accent 5" w:uiPriority="50"/>
-    <w:lsdException w:name="List Table 6 Colorful Accent 5" w:uiPriority="51"/>
-    <w:lsdException w:name="List Table 7 Colorful Accent 5" w:uiPriority="52"/>
-    <w:lsdException w:name="List Table 1 Light Accent 6" w:uiPriority="46"/>
-    <w:lsdException w:name="List Table 2 Accent 6" w:uiPriority="47"/>
-    <w:lsdException w:name="List Table 3 Accent 6" w:uiPriority="48"/>
-    <w:lsdException w:name="List Table 4 Accent 6" w:uiPriority="49"/>
-    <w:lsdException w:name="List Table 5 Dark Accent 6" w:uiPriority="50"/>
-    <w:lsdException w:name="List Table 6 Colorful Accent 6" w:uiPriority="51"/>
-    <w:lsdException w:name="List Table 7 Colorful Accent 6" w:uiPriority="52"/>
-    <w:lsdException w:name="Mention" w:semiHidden="1" w:unhideWhenUsed="1"/>
-    <w:lsdException w:name="Smart Hyperlink" w:semiHidden="1" w:unhideWhenUsed="1"/>
+  <w:latentStyles w:defLockedState="0" w:defUIPriority="99" w:defSemiHidden="1" w:defUnhideWhenUsed="1" w:defQFormat="0" w:count="276">
+    <w:lsdException w:name="Normal" w:semiHidden="0" w:uiPriority="0" w:unhideWhenUsed="0" w:qFormat="1"/>
+    <w:lsdException w:name="heading 1" w:semiHidden="0" w:uiPriority="9" w:unhideWhenUsed="0" w:qFormat="1"/>
+    <w:lsdException w:name="heading 2" w:uiPriority="9" w:qFormat="1"/>
+    <w:lsdException w:name="heading 3" w:uiPriority="9" w:qFormat="1"/>
+    <w:lsdException w:name="heading 4" w:uiPriority="9" w:qFormat="1"/>
+    <w:lsdException w:name="heading 5" w:uiPriority="9" w:qFormat="1"/>
+    <w:lsdException w:name="heading 6" w:uiPriority="9" w:qFormat="1"/>
+    <w:lsdException w:name="heading 7" w:uiPriority="9" w:qFormat="1"/>
+    <w:lsdException w:name="heading 8" w:uiPriority="9" w:qFormat="1"/>
+    <w:lsdException w:name="heading 9" w:uiPriority="9" w:qFormat="1"/>
+    <w:lsdException w:name="toc 1" w:uiPriority="39"/>
+    <w:lsdException w:name="toc 2" w:uiPriority="39"/>
+    <w:lsdException w:name="toc 3" w:uiPriority="39"/>
+    <w:lsdException w:name="toc 4" w:uiPriority="39"/>
+    <w:lsdException w:name="toc 5" w:uiPriority="39"/>
+    <w:lsdException w:name="toc 6" w:uiPriority="39"/>
+    <w:lsdException w:name="toc 7" w:uiPriority="39"/>
+    <w:lsdException w:name="toc 8" w:uiPriority="39"/>
+    <w:lsdException w:name="toc 9" w:uiPriority="39"/>
+    <w:lsdException w:name="caption" w:uiPriority="35" w:qFormat="1"/>
+    <w:lsdException w:name="Title" w:semiHidden="0" w:uiPriority="10" w:unhideWhenUsed="0" w:qFormat="1"/>
+    <w:lsdException w:name="Default Paragraph Font" w:uiPriority="1"/>
+    <w:lsdException w:name="Subtitle" w:semiHidden="0" w:uiPriority="11" w:unhideWhenUsed="0" w:qFormat="1"/>
+    <w:lsdException w:name="Strong" w:semiHidden="0" w:uiPriority="22" w:unhideWhenUsed="0" w:qFormat="1"/>
+    <w:lsdException w:name="Emphasis" w:semiHidden="0" w:uiPriority="20" w:unhideWhenUsed="0" w:qFormat="1"/>
+    <w:lsdException w:name="Table Grid" w:semiHidden="0" w:uiPriority="39" w:unhideWhenUsed="0"/>
+    <w:lsdException w:name="Placeholder Text" w:unhideWhenUsed="0"/>
+    <w:lsdException w:name="No Spacing" w:semiHidden="0" w:uiPriority="1" w:unhideWhenUsed="0" w:qFormat="1"/>
+    <w:lsdException w:name="Light Shading" w:semiHidden="0" w:uiPriority="60" w:unhideWhenUsed="0"/>
+    <w:lsdException w:name="Light List" w:semiHidden="0" w:uiPriority="61" w:unhideWhenUsed="0"/>
+    <w:lsdException w:name="Light Grid" w:semiHidden="0" w:uiPriority="62" w:unhideWhenUsed="0"/>
+    <w:lsdException w:name="Medium Shading 1" w:semiHidden="0" w:uiPriority="63" w:unhideWhenUsed="0"/>
+    <w:lsdException w:name="Medium Shading 2" w:semiHidden="0" w:uiPriority="64" w:unhideWhenUsed="0"/>
+    <w:lsdException w:name="Medium List 1" w:semiHidden="0" w:uiPriority="65" w:unhideWhenUsed="0"/>
+    <w:lsdException w:name="Medium List 2" w:semiHidden="0" w:uiPriority="66" w:unhideWhenUsed="0"/>
+    <w:lsdException w:name="Medium Grid 1" w:semiHidden="0" w:uiPriority="67" w:unhideWhenUsed="0"/>
+    <w:lsdException w:name="Medium Grid 2" w:semiHidden="0" w:uiPriority="68" w:unhideWhenUsed="0"/>
+    <w:lsdException w:name="Medium Grid 3" w:semiHidden="0" w:uiPriority="69" w:unhideWhenUsed="0"/>
+    <w:lsdException w:name="Dark List" w:semiHidden="0" w:uiPriority="70" w:unhideWhenUsed="0"/>
+    <w:lsdException w:name="Colorful Shading" w:semiHidden="0" w:uiPriority="71" w:unhideWhenUsed="0"/>
+    <w:lsdException w:name="Colorful List" w:semiHidden="0" w:uiPriority="72" w:unhideWhenUsed="0"/>
+    <w:lsdException w:name="Colorful Grid" w:semiHidden="0" w:uiPriority="73" w:unhideWhenUsed="0"/>
+    <w:lsdException w:name="Light Shading Accent 1" w:semiHidden="0" w:uiPriority="60" w:unhideWhenUsed="0"/>
+    <w:lsdException w:name="Light List Accent 1" w:semiHidden="0" w:uiPriority="61" w:unhideWhenUsed="0"/>
+    <w:lsdException w:name="Light Grid Accent 1" w:semiHidden="0" w:uiPriority="62" w:unhideWhenUsed="0"/>
+    <w:lsdException w:name="Medium Shading 1 Accent 1" w:semiHidden="0" w:uiPriority="63" w:unhideWhenUsed="0"/>
+    <w:lsdException w:name="Medium Shading 2 Accent 1" w:semiHidden="0" w:uiPriority="64" w:unhideWhenUsed="0"/>
+    <w:lsdException w:name="Medium List 1 Accent 1" w:semiHidden="0" w:uiPriority="65" w:unhideWhenUsed="0"/>
+    <w:lsdException w:name="Revision" w:unhideWhenUsed="0"/>
+    <w:lsdException w:name="List Paragraph" w:semiHidden="0" w:uiPriority="34" w:unhideWhenUsed="0" w:qFormat="1"/>
+    <w:lsdException w:name="Quote" w:semiHidden="0" w:uiPriority="29" w:unhideWhenUsed="0" w:qFormat="1"/>
+    <w:lsdException w:name="Intense Quote" w:semiHidden="0" w:uiPriority="30" w:unhideWhenUsed="0" w:qFormat="1"/>
+    <w:lsdException w:name="Medium List 2 Accent 1" w:semiHidden="0" w:uiPriority="66" w:unhideWhenUsed="0"/>
+    <w:lsdException w:name="Medium Grid 1 Accent 1" w:semiHidden="0" w:uiPriority="67" w:unhideWhenUsed="0"/>
+    <w:lsdException w:name="Medium Grid 2 Accent 1" w:semiHidden="0" w:uiPriority="68" w:unhideWhenUsed="0"/>
+    <w:lsdException w:name="Medium Grid 3 Accent 1" w:semiHidden="0" w:uiPriority="69" w:unhideWhenUsed="0"/>
+    <w:lsdException w:name="Dark List Accent 1" w:semiHidden="0" w:uiPriority="70" w:unhideWhenUsed="0"/>
+    <w:lsdException w:name="Colorful Shading Accent 1" w:semiHidden="0" w:uiPriority="71" w:unhideWhenUsed="0"/>
+    <w:lsdException w:name="Colorful List Accent 1" w:semiHidden="0" w:uiPriority="72" w:unhideWhenUsed="0"/>
+    <w:lsdException w:name="Colorful Grid Accent 1" w:semiHidden="0" w:uiPriority="73" w:unhideWhenUsed="0"/>
+    <w:lsdException w:name="Light Shading Accent 2" w:semiHidden="0" w:uiPriority="60" w:unhideWhenUsed="0"/>
+    <w:lsdException w:name="Light List Accent 2" w:semiHidden="0" w:uiPriority="61" w:unhideWhenUsed="0"/>
+    <w:lsdException w:name="Light Grid Accent 2" w:semiHidden="0" w:uiPriority="62" w:unhideWhenUsed="0"/>
+    <w:lsdException w:name="Medium Shading 1 Accent 2" w:semiHidden="0" w:uiPriority="63" w:unhideWhenUsed="0"/>
+    <w:lsdException w:name="Medium Shading 2 Accent 2" w:semiHidden="0" w:uiPriority="64" w:unhideWhenUsed="0"/>
+    <w:lsdException w:name="Medium List 1 Accent 2" w:semiHidden="0" w:uiPriority="65" w:unhideWhenUsed="0"/>
+    <w:lsdException w:name="Medium List 2 Accent 2" w:semiHidden="0" w:uiPriority="66" w:unhideWhenUsed="0"/>
+    <w:lsdException w:name="Medium Grid 1 Accent 2" w:semiHidden="0" w:uiPriority="67" w:unhideWhenUsed="0"/>
+    <w:lsdException w:name="Medium Grid 2 Accent 2" w:semiHidden="0" w:uiPriority="68" w:unhideWhenUsed="0"/>
+    <w:lsdException w:name="Medium Grid 3 Accent 2" w:semiHidden="0" w:uiPriority="69" w:unhideWhenUsed="0"/>
+    <w:lsdException w:name="Dark List Accent 2" w:semiHidden="0" w:uiPriority="70" w:unhideWhenUsed="0"/>
+    <w:lsdException w:name="Colorful Shading Accent 2" w:semiHidden="0" w:uiPriority="71" w:unhideWhenUsed="0"/>
+    <w:lsdException w:name="Colorful List Accent 2" w:semiHidden="0" w:uiPriority="72" w:unhideWhenUsed="0"/>
+    <w:lsdException w:name="Colorful Grid Accent 2" w:semiHidden="0" w:uiPriority="73" w:unhideWhenUsed="0"/>
+    <w:lsdException w:name="Light Shading Accent 3" w:semiHidden="0" w:uiPriority="60" w:unhideWhenUsed="0"/>
+    <w:lsdException w:name="Light List Accent 3" w:semiHidden="0" w:uiPriority="61" w:unhideWhenUsed="0"/>
+    <w:lsdException w:name="Light Grid Accent 3" w:semiHidden="0" w:uiPriority="62" w:unhideWhenUsed="0"/>
+    <w:lsdException w:name="Medium Shading 1 Accent 3" w:semiHidden="0" w:uiPriority="63" w:unhideWhenUsed="0"/>
+    <w:lsdException w:name="Medium Shading 2 Accent 3" w:semiHidden="0" w:uiPriority="64" w:unhideWhenUsed="0"/>
+    <w:lsdException w:name="Medium List 1 Accent 3" w:semiHidden="0" w:uiPriority="65" w:unhideWhenUsed="0"/>
+    <w:lsdException w:name="Medium List 2 Accent 3" w:semiHidden="0" w:uiPriority="66" w:unhideWhenUsed="0"/>
+    <w:lsdException w:name="Medium Grid 1 Accent 3" w:semiHidden="0" w:uiPriority="67" w:unhideWhenUsed="0"/>
+    <w:lsdException w:name="Medium Grid 2 Accent 3" w:semiHidden="0" w:uiPriority="68" w:unhideWhenUsed="0"/>
+    <w:lsdException w:name="Medium Grid 3 Accent 3" w:semiHidden="0" w:uiPriority="69" w:unhideWhenUsed="0"/>
+    <w:lsdException w:name="Dark List Accent 3" w:semiHidden="0" w:uiPriority="70" w:unhideWhenUsed="0"/>
+    <w:lsdException w:name="Colorful Shading Accent 3" w:semiHidden="0" w:uiPriority="71" w:unhideWhenUsed="0"/>
+    <w:lsdException w:name="Colorful List Accent 3" w:semiHidden="0" w:uiPriority="72" w:unhideWhenUsed="0"/>
+    <w:lsdException w:name="Colorful Grid Accent 3" w:semiHidden="0" w:uiPriority="73" w:unhideWhenUsed="0"/>
+    <w:lsdException w:name="Light Shading Accent 4" w:semiHidden="0" w:uiPriority="60" w:unhideWhenUsed="0"/>
+    <w:lsdException w:name="Light List Accent 4" w:semiHidden="0" w:uiPriority="61" w:unhideWhenUsed="0"/>
+    <w:lsdException w:name="Light Grid Accent 4" w:semiHidden="0" w:uiPriority="62" w:unhideWhenUsed="0"/>
+    <w:lsdException w:name="Medium Shading 1 Accent 4" w:semiHidden="0" w:uiPriority="63" w:unhideWhenUsed="0"/>
+    <w:lsdException w:name="Medium Shading 2 Accent 4" w:semiHidden="0" w:uiPriority="64" w:unhideWhenUsed="0"/>
+    <w:lsdException w:name="Medium List 1 Accent 4" w:semiHidden="0" w:uiPriority="65" w:unhideWhenUsed="0"/>
+    <w:lsdException w:name="Medium List 2 Accent 4" w:semiHidden="0" w:uiPriority="66" w:unhideWhenUsed="0"/>
+    <w:lsdException w:name="Medium Grid 1 Accent 4" w:semiHidden="0" w:uiPriority="67" w:unhideWhenUsed="0"/>
+    <w:lsdException w:name="Medium Grid 2 Accent 4" w:semiHidden="0" w:uiPriority="68" w:unhideWhenUsed="0"/>
+    <w:lsdException w:name="Medium Grid 3 Accent 4" w:semiHidden="0" w:uiPriority="69" w:unhideWhenUsed="0"/>
+    <w:lsdException w:name="Dark List Accent 4" w:semiHidden="0" w:uiPriority="70" w:unhideWhenUsed="0"/>
+    <w:lsdException w:name="Colorful Shading Accent 4" w:semiHidden="0" w:uiPriority="71" w:unhideWhenUsed="0"/>
+    <w:lsdException w:name="Colorful List Accent 4" w:semiHidden="0" w:uiPriority="72" w:unhideWhenUsed="0"/>
+    <w:lsdException w:name="Colorful Grid Accent 4" w:semiHidden="0" w:uiPriority="73" w:unhideWhenUsed="0"/>
+    <w:lsdException w:name="Light Shading Accent 5" w:semiHidden="0" w:uiPriority="60" w:unhideWhenUsed="0"/>
+    <w:lsdException w:name="Light List Accent 5" w:semiHidden="0" w:uiPriority="61" w:unhideWhenUsed="0"/>
+    <w:lsdException w:name="Light Grid Accent 5" w:semiHidden="0" w:uiPriority="62" w:unhideWhenUsed="0"/>
+    <w:lsdException w:name="Medium Shading 1 Accent 5" w:semiHidden="0" w:uiPriority="63" w:unhideWhenUsed="0"/>
+    <w:lsdException w:name="Medium Shading 2 Accent 5" w:semiHidden="0" w:uiPriority="64" w:unhideWhenUsed="0"/>
+    <w:lsdException w:name="Medium List 1 Accent 5" w:semiHidden="0" w:uiPriority="65" w:unhideWhenUsed="0"/>
+    <w:lsdException w:name="Medium List 2 Accent 5" w:semiHidden="0" w:uiPriority="66" w:unhideWhenUsed="0"/>
+    <w:lsdException w:name="Medium Grid 1 Accent 5" w:semiHidden="0" w:uiPriority="67" w:unhideWhenUsed="0"/>
+    <w:lsdException w:name="Medium Grid 2 Accent 5" w:semiHidden="0" w:uiPriority="68" w:unhideWhenUsed="0"/>
+    <w:lsdException w:name="Medium Grid 3 Accent 5" w:semiHidden="0" w:uiPriority="69" w:unhideWhenUsed="0"/>
+    <w:lsdException w:name="Dark List Accent 5" w:semiHidden="0" w:uiPriority="70" w:unhideWhenUsed="0"/>
+    <w:lsdException w:name="Colorful Shading Accent 5" w:semiHidden="0" w:uiPriority="71" w:unhideWhenUsed="0"/>
+    <w:lsdException w:name="Colorful List Accent 5" w:semiHidden="0" w:uiPriority="72" w:unhideWhenUsed="0"/>
+    <w:lsdException w:name="Colorful Grid Accent 5" w:semiHidden="0" w:uiPriority="73" w:unhideWhenUsed="0"/>
+    <w:lsdException w:name="Light Shading Accent 6" w:semiHidden="0" w:uiPriority="60" w:unhideWhenUsed="0"/>
+    <w:lsdException w:name="Light List Accent 6" w:semiHidden="0" w:uiPriority="61" w:unhideWhenUsed="0"/>
+    <w:lsdException w:name="Light Grid Accent 6" w:semiHidden="0" w:uiPriority="62" w:unhideWhenUsed="0"/>
+    <w:lsdException w:name="Medium Shading 1 Accent 6" w:semiHidden="0" w:uiPriority="63" w:unhideWhenUsed="0"/>
+    <w:lsdException w:name="Medium Shading 2 Accent 6" w:semiHidden="0" w:uiPriority="64" w:unhideWhenUsed="0"/>
+    <w:lsdException w:name="Medium List 1 Accent 6" w:semiHidden="0" w:uiPriority="65" w:unhideWhenUsed="0"/>
+    <w:lsdException w:name="Medium List 2 Accent 6" w:semiHidden="0" w:uiPriority="66" w:unhideWhenUsed="0"/>
+    <w:lsdException w:name="Medium Grid 1 Accent 6" w:semiHidden="0" w:uiPriority="67" w:unhideWhenUsed="0"/>
+    <w:lsdException w:name="Medium Grid 2 Accent 6" w:semiHidden="0" w:uiPriority="68" w:unhideWhenUsed="0"/>
+    <w:lsdException w:name="Medium Grid 3 Accent 6" w:semiHidden="0" w:uiPriority="69" w:unhideWhenUsed="0"/>
+    <w:lsdException w:name="Dark List Accent 6" w:semiHidden="0" w:uiPriority="70" w:unhideWhenUsed="0"/>
+    <w:lsdException w:name="Colorful Shading Accent 6" w:semiHidden="0" w:uiPriority="71" w:unhideWhenUsed="0"/>
+    <w:lsdException w:name="Colorful List Accent 6" w:semiHidden="0" w:uiPriority="72" w:unhideWhenUsed="0"/>
+    <w:lsdException w:name="Colorful Grid Accent 6" w:semiHidden="0" w:uiPriority="73" w:unhideWhenUsed="0"/>
+    <w:lsdException w:name="Subtle Emphasis" w:semiHidden="0" w:uiPriority="19" w:unhideWhenUsed="0" w:qFormat="1"/>
+    <w:lsdException w:name="Intense Emphasis" w:semiHidden="0" w:uiPriority="21" w:unhideWhenUsed="0" w:qFormat="1"/>
+    <w:lsdException w:name="Subtle Reference" w:semiHidden="0" w:uiPriority="31" w:unhideWhenUsed="0" w:qFormat="1"/>
+    <w:lsdException w:name="Intense Reference" w:semiHidden="0" w:uiPriority="32" w:unhideWhenUsed="0" w:qFormat="1"/>
+    <w:lsdException w:name="Book Title" w:semiHidden="0" w:uiPriority="33" w:unhideWhenUsed="0" w:qFormat="1"/>
+    <w:lsdException w:name="Bibliography" w:uiPriority="37"/>
+    <w:lsdException w:name="TOC Heading" w:uiPriority="39" w:qFormat="1"/>
   </w:latentStyles>
   <w:style w:type="paragraph" w:default="1" w:styleId="Normal">
     <w:name w:val="Normal"/>
@@ -4135,6 +3614,480 @@
       <w:szCs w:val="18"/>
     </w:rPr>
   </w:style>
+  <w:style w:type="paragraph" w:styleId="NormalWeb">
+    <w:name w:val="Normal (Web)"/>
+    <w:basedOn w:val="Normal"/>
+    <w:uiPriority w:val="99"/>
+    <w:semiHidden/>
+    <w:unhideWhenUsed/>
+    <w:rsid w:val="001805AC"/>
+    <w:pPr>
+      <w:spacing w:before="100" w:beforeAutospacing="1" w:after="100" w:afterAutospacing="1" w:line="240" w:lineRule="auto"/>
+    </w:pPr>
+    <w:rPr>
+      <w:rFonts w:ascii="Times" w:hAnsi="Times" w:cs="Times New Roman"/>
+      <w:color w:val="auto"/>
+      <w:sz w:val="20"/>
+      <w:szCs w:val="20"/>
+    </w:rPr>
+  </w:style>
+  <w:style w:type="paragraph" w:styleId="BalloonText">
+    <w:name w:val="Balloon Text"/>
+    <w:basedOn w:val="Normal"/>
+    <w:link w:val="BalloonTextChar"/>
+    <w:uiPriority w:val="99"/>
+    <w:semiHidden/>
+    <w:unhideWhenUsed/>
+    <w:rsid w:val="00193B11"/>
+    <w:pPr>
+      <w:spacing w:line="240" w:lineRule="auto"/>
+    </w:pPr>
+    <w:rPr>
+      <w:rFonts w:ascii="Lucida Grande" w:hAnsi="Lucida Grande"/>
+      <w:sz w:val="18"/>
+      <w:szCs w:val="18"/>
+    </w:rPr>
+  </w:style>
+  <w:style w:type="character" w:customStyle="1" w:styleId="BalloonTextChar">
+    <w:name w:val="Balloon Text Char"/>
+    <w:basedOn w:val="DefaultParagraphFont"/>
+    <w:link w:val="BalloonText"/>
+    <w:uiPriority w:val="99"/>
+    <w:semiHidden/>
+    <w:rsid w:val="00193B11"/>
+    <w:rPr>
+      <w:rFonts w:ascii="Lucida Grande" w:hAnsi="Lucida Grande"/>
+      <w:sz w:val="18"/>
+      <w:szCs w:val="18"/>
+    </w:rPr>
+  </w:style>
+</w:styles>
+</file>
+
+<file path=word/stylesWithEffects.xml><?xml version="1.0" encoding="utf-8"?>
+<w:styles xmlns:wpc="http://schemas.microsoft.com/office/word/2010/wordprocessingCanvas" xmlns:mo="http://schemas.microsoft.com/office/mac/office/2008/main" xmlns:mc="http://schemas.openxmlformats.org/markup-compatibility/2006" xmlns:mv="urn:schemas-microsoft-com:mac:vml" xmlns:o="urn:schemas-microsoft-com:office:office" xmlns:r="http://schemas.openxmlformats.org/officeDocument/2006/relationships" xmlns:m="http://schemas.openxmlformats.org/officeDocument/2006/math" xmlns:v="urn:schemas-microsoft-com:vml" xmlns:wp14="http://schemas.microsoft.com/office/word/2010/wordprocessingDrawing" xmlns:wp="http://schemas.openxmlformats.org/drawingml/2006/wordprocessingDrawing" xmlns:w10="urn:schemas-microsoft-com:office:word" xmlns:w="http://schemas.openxmlformats.org/wordprocessingml/2006/main" xmlns:w14="http://schemas.microsoft.com/office/word/2010/wordml" xmlns:wpg="http://schemas.microsoft.com/office/word/2010/wordprocessingGroup" xmlns:wpi="http://schemas.microsoft.com/office/word/2010/wordprocessingInk" xmlns:wne="http://schemas.microsoft.com/office/word/2006/wordml" xmlns:wps="http://schemas.microsoft.com/office/word/2010/wordprocessingShape" mc:Ignorable="w14 wp14">
+  <w:docDefaults>
+    <w:rPrDefault>
+      <w:rPr>
+        <w:rFonts w:ascii="Arial" w:eastAsia="Arial" w:hAnsi="Arial" w:cs="Arial"/>
+        <w:color w:val="000000"/>
+        <w:sz w:val="22"/>
+        <w:szCs w:val="22"/>
+        <w:lang w:val="en-US" w:eastAsia="en-US" w:bidi="ar-SA"/>
+      </w:rPr>
+    </w:rPrDefault>
+    <w:pPrDefault>
+      <w:pPr>
+        <w:spacing w:line="276" w:lineRule="auto"/>
+      </w:pPr>
+    </w:pPrDefault>
+  </w:docDefaults>
+  <w:latentStyles w:defLockedState="0" w:defUIPriority="99" w:defSemiHidden="1" w:defUnhideWhenUsed="1" w:defQFormat="0" w:count="276">
+    <w:lsdException w:name="Normal" w:semiHidden="0" w:uiPriority="0" w:unhideWhenUsed="0" w:qFormat="1"/>
+    <w:lsdException w:name="heading 1" w:semiHidden="0" w:uiPriority="9" w:unhideWhenUsed="0" w:qFormat="1"/>
+    <w:lsdException w:name="heading 2" w:uiPriority="9" w:qFormat="1"/>
+    <w:lsdException w:name="heading 3" w:uiPriority="9" w:qFormat="1"/>
+    <w:lsdException w:name="heading 4" w:uiPriority="9" w:qFormat="1"/>
+    <w:lsdException w:name="heading 5" w:uiPriority="9" w:qFormat="1"/>
+    <w:lsdException w:name="heading 6" w:uiPriority="9" w:qFormat="1"/>
+    <w:lsdException w:name="heading 7" w:uiPriority="9" w:qFormat="1"/>
+    <w:lsdException w:name="heading 8" w:uiPriority="9" w:qFormat="1"/>
+    <w:lsdException w:name="heading 9" w:uiPriority="9" w:qFormat="1"/>
+    <w:lsdException w:name="toc 1" w:uiPriority="39"/>
+    <w:lsdException w:name="toc 2" w:uiPriority="39"/>
+    <w:lsdException w:name="toc 3" w:uiPriority="39"/>
+    <w:lsdException w:name="toc 4" w:uiPriority="39"/>
+    <w:lsdException w:name="toc 5" w:uiPriority="39"/>
+    <w:lsdException w:name="toc 6" w:uiPriority="39"/>
+    <w:lsdException w:name="toc 7" w:uiPriority="39"/>
+    <w:lsdException w:name="toc 8" w:uiPriority="39"/>
+    <w:lsdException w:name="toc 9" w:uiPriority="39"/>
+    <w:lsdException w:name="caption" w:uiPriority="35" w:qFormat="1"/>
+    <w:lsdException w:name="Title" w:semiHidden="0" w:uiPriority="10" w:unhideWhenUsed="0" w:qFormat="1"/>
+    <w:lsdException w:name="Default Paragraph Font" w:uiPriority="1"/>
+    <w:lsdException w:name="Subtitle" w:semiHidden="0" w:uiPriority="11" w:unhideWhenUsed="0" w:qFormat="1"/>
+    <w:lsdException w:name="Strong" w:semiHidden="0" w:uiPriority="22" w:unhideWhenUsed="0" w:qFormat="1"/>
+    <w:lsdException w:name="Emphasis" w:semiHidden="0" w:uiPriority="20" w:unhideWhenUsed="0" w:qFormat="1"/>
+    <w:lsdException w:name="Table Grid" w:semiHidden="0" w:uiPriority="39" w:unhideWhenUsed="0"/>
+    <w:lsdException w:name="Placeholder Text" w:unhideWhenUsed="0"/>
+    <w:lsdException w:name="No Spacing" w:semiHidden="0" w:uiPriority="1" w:unhideWhenUsed="0" w:qFormat="1"/>
+    <w:lsdException w:name="Light Shading" w:semiHidden="0" w:uiPriority="60" w:unhideWhenUsed="0"/>
+    <w:lsdException w:name="Light List" w:semiHidden="0" w:uiPriority="61" w:unhideWhenUsed="0"/>
+    <w:lsdException w:name="Light Grid" w:semiHidden="0" w:uiPriority="62" w:unhideWhenUsed="0"/>
+    <w:lsdException w:name="Medium Shading 1" w:semiHidden="0" w:uiPriority="63" w:unhideWhenUsed="0"/>
+    <w:lsdException w:name="Medium Shading 2" w:semiHidden="0" w:uiPriority="64" w:unhideWhenUsed="0"/>
+    <w:lsdException w:name="Medium List 1" w:semiHidden="0" w:uiPriority="65" w:unhideWhenUsed="0"/>
+    <w:lsdException w:name="Medium List 2" w:semiHidden="0" w:uiPriority="66" w:unhideWhenUsed="0"/>
+    <w:lsdException w:name="Medium Grid 1" w:semiHidden="0" w:uiPriority="67" w:unhideWhenUsed="0"/>
+    <w:lsdException w:name="Medium Grid 2" w:semiHidden="0" w:uiPriority="68" w:unhideWhenUsed="0"/>
+    <w:lsdException w:name="Medium Grid 3" w:semiHidden="0" w:uiPriority="69" w:unhideWhenUsed="0"/>
+    <w:lsdException w:name="Dark List" w:semiHidden="0" w:uiPriority="70" w:unhideWhenUsed="0"/>
+    <w:lsdException w:name="Colorful Shading" w:semiHidden="0" w:uiPriority="71" w:unhideWhenUsed="0"/>
+    <w:lsdException w:name="Colorful List" w:semiHidden="0" w:uiPriority="72" w:unhideWhenUsed="0"/>
+    <w:lsdException w:name="Colorful Grid" w:semiHidden="0" w:uiPriority="73" w:unhideWhenUsed="0"/>
+    <w:lsdException w:name="Light Shading Accent 1" w:semiHidden="0" w:uiPriority="60" w:unhideWhenUsed="0"/>
+    <w:lsdException w:name="Light List Accent 1" w:semiHidden="0" w:uiPriority="61" w:unhideWhenUsed="0"/>
+    <w:lsdException w:name="Light Grid Accent 1" w:semiHidden="0" w:uiPriority="62" w:unhideWhenUsed="0"/>
+    <w:lsdException w:name="Medium Shading 1 Accent 1" w:semiHidden="0" w:uiPriority="63" w:unhideWhenUsed="0"/>
+    <w:lsdException w:name="Medium Shading 2 Accent 1" w:semiHidden="0" w:uiPriority="64" w:unhideWhenUsed="0"/>
+    <w:lsdException w:name="Medium List 1 Accent 1" w:semiHidden="0" w:uiPriority="65" w:unhideWhenUsed="0"/>
+    <w:lsdException w:name="Revision" w:unhideWhenUsed="0"/>
+    <w:lsdException w:name="List Paragraph" w:semiHidden="0" w:uiPriority="34" w:unhideWhenUsed="0" w:qFormat="1"/>
+    <w:lsdException w:name="Quote" w:semiHidden="0" w:uiPriority="29" w:unhideWhenUsed="0" w:qFormat="1"/>
+    <w:lsdException w:name="Intense Quote" w:semiHidden="0" w:uiPriority="30" w:unhideWhenUsed="0" w:qFormat="1"/>
+    <w:lsdException w:name="Medium List 2 Accent 1" w:semiHidden="0" w:uiPriority="66" w:unhideWhenUsed="0"/>
+    <w:lsdException w:name="Medium Grid 1 Accent 1" w:semiHidden="0" w:uiPriority="67" w:unhideWhenUsed="0"/>
+    <w:lsdException w:name="Medium Grid 2 Accent 1" w:semiHidden="0" w:uiPriority="68" w:unhideWhenUsed="0"/>
+    <w:lsdException w:name="Medium Grid 3 Accent 1" w:semiHidden="0" w:uiPriority="69" w:unhideWhenUsed="0"/>
+    <w:lsdException w:name="Dark List Accent 1" w:semiHidden="0" w:uiPriority="70" w:unhideWhenUsed="0"/>
+    <w:lsdException w:name="Colorful Shading Accent 1" w:semiHidden="0" w:uiPriority="71" w:unhideWhenUsed="0"/>
+    <w:lsdException w:name="Colorful List Accent 1" w:semiHidden="0" w:uiPriority="72" w:unhideWhenUsed="0"/>
+    <w:lsdException w:name="Colorful Grid Accent 1" w:semiHidden="0" w:uiPriority="73" w:unhideWhenUsed="0"/>
+    <w:lsdException w:name="Light Shading Accent 2" w:semiHidden="0" w:uiPriority="60" w:unhideWhenUsed="0"/>
+    <w:lsdException w:name="Light List Accent 2" w:semiHidden="0" w:uiPriority="61" w:unhideWhenUsed="0"/>
+    <w:lsdException w:name="Light Grid Accent 2" w:semiHidden="0" w:uiPriority="62" w:unhideWhenUsed="0"/>
+    <w:lsdException w:name="Medium Shading 1 Accent 2" w:semiHidden="0" w:uiPriority="63" w:unhideWhenUsed="0"/>
+    <w:lsdException w:name="Medium Shading 2 Accent 2" w:semiHidden="0" w:uiPriority="64" w:unhideWhenUsed="0"/>
+    <w:lsdException w:name="Medium List 1 Accent 2" w:semiHidden="0" w:uiPriority="65" w:unhideWhenUsed="0"/>
+    <w:lsdException w:name="Medium List 2 Accent 2" w:semiHidden="0" w:uiPriority="66" w:unhideWhenUsed="0"/>
+    <w:lsdException w:name="Medium Grid 1 Accent 2" w:semiHidden="0" w:uiPriority="67" w:unhideWhenUsed="0"/>
+    <w:lsdException w:name="Medium Grid 2 Accent 2" w:semiHidden="0" w:uiPriority="68" w:unhideWhenUsed="0"/>
+    <w:lsdException w:name="Medium Grid 3 Accent 2" w:semiHidden="0" w:uiPriority="69" w:unhideWhenUsed="0"/>
+    <w:lsdException w:name="Dark List Accent 2" w:semiHidden="0" w:uiPriority="70" w:unhideWhenUsed="0"/>
+    <w:lsdException w:name="Colorful Shading Accent 2" w:semiHidden="0" w:uiPriority="71" w:unhideWhenUsed="0"/>
+    <w:lsdException w:name="Colorful List Accent 2" w:semiHidden="0" w:uiPriority="72" w:unhideWhenUsed="0"/>
+    <w:lsdException w:name="Colorful Grid Accent 2" w:semiHidden="0" w:uiPriority="73" w:unhideWhenUsed="0"/>
+    <w:lsdException w:name="Light Shading Accent 3" w:semiHidden="0" w:uiPriority="60" w:unhideWhenUsed="0"/>
+    <w:lsdException w:name="Light List Accent 3" w:semiHidden="0" w:uiPriority="61" w:unhideWhenUsed="0"/>
+    <w:lsdException w:name="Light Grid Accent 3" w:semiHidden="0" w:uiPriority="62" w:unhideWhenUsed="0"/>
+    <w:lsdException w:name="Medium Shading 1 Accent 3" w:semiHidden="0" w:uiPriority="63" w:unhideWhenUsed="0"/>
+    <w:lsdException w:name="Medium Shading 2 Accent 3" w:semiHidden="0" w:uiPriority="64" w:unhideWhenUsed="0"/>
+    <w:lsdException w:name="Medium List 1 Accent 3" w:semiHidden="0" w:uiPriority="65" w:unhideWhenUsed="0"/>
+    <w:lsdException w:name="Medium List 2 Accent 3" w:semiHidden="0" w:uiPriority="66" w:unhideWhenUsed="0"/>
+    <w:lsdException w:name="Medium Grid 1 Accent 3" w:semiHidden="0" w:uiPriority="67" w:unhideWhenUsed="0"/>
+    <w:lsdException w:name="Medium Grid 2 Accent 3" w:semiHidden="0" w:uiPriority="68" w:unhideWhenUsed="0"/>
+    <w:lsdException w:name="Medium Grid 3 Accent 3" w:semiHidden="0" w:uiPriority="69" w:unhideWhenUsed="0"/>
+    <w:lsdException w:name="Dark List Accent 3" w:semiHidden="0" w:uiPriority="70" w:unhideWhenUsed="0"/>
+    <w:lsdException w:name="Colorful Shading Accent 3" w:semiHidden="0" w:uiPriority="71" w:unhideWhenUsed="0"/>
+    <w:lsdException w:name="Colorful List Accent 3" w:semiHidden="0" w:uiPriority="72" w:unhideWhenUsed="0"/>
+    <w:lsdException w:name="Colorful Grid Accent 3" w:semiHidden="0" w:uiPriority="73" w:unhideWhenUsed="0"/>
+    <w:lsdException w:name="Light Shading Accent 4" w:semiHidden="0" w:uiPriority="60" w:unhideWhenUsed="0"/>
+    <w:lsdException w:name="Light List Accent 4" w:semiHidden="0" w:uiPriority="61" w:unhideWhenUsed="0"/>
+    <w:lsdException w:name="Light Grid Accent 4" w:semiHidden="0" w:uiPriority="62" w:unhideWhenUsed="0"/>
+    <w:lsdException w:name="Medium Shading 1 Accent 4" w:semiHidden="0" w:uiPriority="63" w:unhideWhenUsed="0"/>
+    <w:lsdException w:name="Medium Shading 2 Accent 4" w:semiHidden="0" w:uiPriority="64" w:unhideWhenUsed="0"/>
+    <w:lsdException w:name="Medium List 1 Accent 4" w:semiHidden="0" w:uiPriority="65" w:unhideWhenUsed="0"/>
+    <w:lsdException w:name="Medium List 2 Accent 4" w:semiHidden="0" w:uiPriority="66" w:unhideWhenUsed="0"/>
+    <w:lsdException w:name="Medium Grid 1 Accent 4" w:semiHidden="0" w:uiPriority="67" w:unhideWhenUsed="0"/>
+    <w:lsdException w:name="Medium Grid 2 Accent 4" w:semiHidden="0" w:uiPriority="68" w:unhideWhenUsed="0"/>
+    <w:lsdException w:name="Medium Grid 3 Accent 4" w:semiHidden="0" w:uiPriority="69" w:unhideWhenUsed="0"/>
+    <w:lsdException w:name="Dark List Accent 4" w:semiHidden="0" w:uiPriority="70" w:unhideWhenUsed="0"/>
+    <w:lsdException w:name="Colorful Shading Accent 4" w:semiHidden="0" w:uiPriority="71" w:unhideWhenUsed="0"/>
+    <w:lsdException w:name="Colorful List Accent 4" w:semiHidden="0" w:uiPriority="72" w:unhideWhenUsed="0"/>
+    <w:lsdException w:name="Colorful Grid Accent 4" w:semiHidden="0" w:uiPriority="73" w:unhideWhenUsed="0"/>
+    <w:lsdException w:name="Light Shading Accent 5" w:semiHidden="0" w:uiPriority="60" w:unhideWhenUsed="0"/>
+    <w:lsdException w:name="Light List Accent 5" w:semiHidden="0" w:uiPriority="61" w:unhideWhenUsed="0"/>
+    <w:lsdException w:name="Light Grid Accent 5" w:semiHidden="0" w:uiPriority="62" w:unhideWhenUsed="0"/>
+    <w:lsdException w:name="Medium Shading 1 Accent 5" w:semiHidden="0" w:uiPriority="63" w:unhideWhenUsed="0"/>
+    <w:lsdException w:name="Medium Shading 2 Accent 5" w:semiHidden="0" w:uiPriority="64" w:unhideWhenUsed="0"/>
+    <w:lsdException w:name="Medium List 1 Accent 5" w:semiHidden="0" w:uiPriority="65" w:unhideWhenUsed="0"/>
+    <w:lsdException w:name="Medium List 2 Accent 5" w:semiHidden="0" w:uiPriority="66" w:unhideWhenUsed="0"/>
+    <w:lsdException w:name="Medium Grid 1 Accent 5" w:semiHidden="0" w:uiPriority="67" w:unhideWhenUsed="0"/>
+    <w:lsdException w:name="Medium Grid 2 Accent 5" w:semiHidden="0" w:uiPriority="68" w:unhideWhenUsed="0"/>
+    <w:lsdException w:name="Medium Grid 3 Accent 5" w:semiHidden="0" w:uiPriority="69" w:unhideWhenUsed="0"/>
+    <w:lsdException w:name="Dark List Accent 5" w:semiHidden="0" w:uiPriority="70" w:unhideWhenUsed="0"/>
+    <w:lsdException w:name="Colorful Shading Accent 5" w:semiHidden="0" w:uiPriority="71" w:unhideWhenUsed="0"/>
+    <w:lsdException w:name="Colorful List Accent 5" w:semiHidden="0" w:uiPriority="72" w:unhideWhenUsed="0"/>
+    <w:lsdException w:name="Colorful Grid Accent 5" w:semiHidden="0" w:uiPriority="73" w:unhideWhenUsed="0"/>
+    <w:lsdException w:name="Light Shading Accent 6" w:semiHidden="0" w:uiPriority="60" w:unhideWhenUsed="0"/>
+    <w:lsdException w:name="Light List Accent 6" w:semiHidden="0" w:uiPriority="61" w:unhideWhenUsed="0"/>
+    <w:lsdException w:name="Light Grid Accent 6" w:semiHidden="0" w:uiPriority="62" w:unhideWhenUsed="0"/>
+    <w:lsdException w:name="Medium Shading 1 Accent 6" w:semiHidden="0" w:uiPriority="63" w:unhideWhenUsed="0"/>
+    <w:lsdException w:name="Medium Shading 2 Accent 6" w:semiHidden="0" w:uiPriority="64" w:unhideWhenUsed="0"/>
+    <w:lsdException w:name="Medium List 1 Accent 6" w:semiHidden="0" w:uiPriority="65" w:unhideWhenUsed="0"/>
+    <w:lsdException w:name="Medium List 2 Accent 6" w:semiHidden="0" w:uiPriority="66" w:unhideWhenUsed="0"/>
+    <w:lsdException w:name="Medium Grid 1 Accent 6" w:semiHidden="0" w:uiPriority="67" w:unhideWhenUsed="0"/>
+    <w:lsdException w:name="Medium Grid 2 Accent 6" w:semiHidden="0" w:uiPriority="68" w:unhideWhenUsed="0"/>
+    <w:lsdException w:name="Medium Grid 3 Accent 6" w:semiHidden="0" w:uiPriority="69" w:unhideWhenUsed="0"/>
+    <w:lsdException w:name="Dark List Accent 6" w:semiHidden="0" w:uiPriority="70" w:unhideWhenUsed="0"/>
+    <w:lsdException w:name="Colorful Shading Accent 6" w:semiHidden="0" w:uiPriority="71" w:unhideWhenUsed="0"/>
+    <w:lsdException w:name="Colorful List Accent 6" w:semiHidden="0" w:uiPriority="72" w:unhideWhenUsed="0"/>
+    <w:lsdException w:name="Colorful Grid Accent 6" w:semiHidden="0" w:uiPriority="73" w:unhideWhenUsed="0"/>
+    <w:lsdException w:name="Subtle Emphasis" w:semiHidden="0" w:uiPriority="19" w:unhideWhenUsed="0" w:qFormat="1"/>
+    <w:lsdException w:name="Intense Emphasis" w:semiHidden="0" w:uiPriority="21" w:unhideWhenUsed="0" w:qFormat="1"/>
+    <w:lsdException w:name="Subtle Reference" w:semiHidden="0" w:uiPriority="31" w:unhideWhenUsed="0" w:qFormat="1"/>
+    <w:lsdException w:name="Intense Reference" w:semiHidden="0" w:uiPriority="32" w:unhideWhenUsed="0" w:qFormat="1"/>
+    <w:lsdException w:name="Book Title" w:semiHidden="0" w:uiPriority="33" w:unhideWhenUsed="0" w:qFormat="1"/>
+    <w:lsdException w:name="Bibliography" w:uiPriority="37"/>
+    <w:lsdException w:name="TOC Heading" w:uiPriority="39" w:qFormat="1"/>
+  </w:latentStyles>
+  <w:style w:type="paragraph" w:default="1" w:styleId="Normal">
+    <w:name w:val="Normal"/>
+  </w:style>
+  <w:style w:type="paragraph" w:styleId="Heading1">
+    <w:name w:val="heading 1"/>
+    <w:basedOn w:val="Normal"/>
+    <w:next w:val="Normal"/>
+    <w:pPr>
+      <w:keepNext/>
+      <w:keepLines/>
+      <w:spacing w:before="400" w:after="120"/>
+      <w:contextualSpacing/>
+      <w:outlineLvl w:val="0"/>
+    </w:pPr>
+    <w:rPr>
+      <w:sz w:val="40"/>
+      <w:szCs w:val="40"/>
+    </w:rPr>
+  </w:style>
+  <w:style w:type="paragraph" w:styleId="Heading2">
+    <w:name w:val="heading 2"/>
+    <w:basedOn w:val="Normal"/>
+    <w:next w:val="Normal"/>
+    <w:pPr>
+      <w:keepNext/>
+      <w:keepLines/>
+      <w:spacing w:before="360" w:after="120"/>
+      <w:contextualSpacing/>
+      <w:outlineLvl w:val="1"/>
+    </w:pPr>
+    <w:rPr>
+      <w:sz w:val="32"/>
+      <w:szCs w:val="32"/>
+    </w:rPr>
+  </w:style>
+  <w:style w:type="paragraph" w:styleId="Heading3">
+    <w:name w:val="heading 3"/>
+    <w:basedOn w:val="Normal"/>
+    <w:next w:val="Normal"/>
+    <w:pPr>
+      <w:keepNext/>
+      <w:keepLines/>
+      <w:spacing w:before="320" w:after="80"/>
+      <w:contextualSpacing/>
+      <w:outlineLvl w:val="2"/>
+    </w:pPr>
+    <w:rPr>
+      <w:color w:val="434343"/>
+      <w:sz w:val="28"/>
+      <w:szCs w:val="28"/>
+    </w:rPr>
+  </w:style>
+  <w:style w:type="paragraph" w:styleId="Heading4">
+    <w:name w:val="heading 4"/>
+    <w:basedOn w:val="Normal"/>
+    <w:next w:val="Normal"/>
+    <w:pPr>
+      <w:keepNext/>
+      <w:keepLines/>
+      <w:spacing w:before="280" w:after="80"/>
+      <w:contextualSpacing/>
+      <w:outlineLvl w:val="3"/>
+    </w:pPr>
+    <w:rPr>
+      <w:color w:val="666666"/>
+      <w:sz w:val="24"/>
+      <w:szCs w:val="24"/>
+    </w:rPr>
+  </w:style>
+  <w:style w:type="paragraph" w:styleId="Heading5">
+    <w:name w:val="heading 5"/>
+    <w:basedOn w:val="Normal"/>
+    <w:next w:val="Normal"/>
+    <w:pPr>
+      <w:keepNext/>
+      <w:keepLines/>
+      <w:spacing w:before="240" w:after="80"/>
+      <w:contextualSpacing/>
+      <w:outlineLvl w:val="4"/>
+    </w:pPr>
+    <w:rPr>
+      <w:color w:val="666666"/>
+    </w:rPr>
+  </w:style>
+  <w:style w:type="paragraph" w:styleId="Heading6">
+    <w:name w:val="heading 6"/>
+    <w:basedOn w:val="Normal"/>
+    <w:next w:val="Normal"/>
+    <w:pPr>
+      <w:keepNext/>
+      <w:keepLines/>
+      <w:spacing w:before="240" w:after="80"/>
+      <w:contextualSpacing/>
+      <w:outlineLvl w:val="5"/>
+    </w:pPr>
+    <w:rPr>
+      <w:i/>
+      <w:color w:val="666666"/>
+    </w:rPr>
+  </w:style>
+  <w:style w:type="character" w:default="1" w:styleId="DefaultParagraphFont">
+    <w:name w:val="Default Paragraph Font"/>
+    <w:uiPriority w:val="1"/>
+    <w:semiHidden/>
+    <w:unhideWhenUsed/>
+  </w:style>
+  <w:style w:type="table" w:default="1" w:styleId="TableNormal">
+    <w:name w:val="Normal Table"/>
+    <w:uiPriority w:val="99"/>
+    <w:semiHidden/>
+    <w:unhideWhenUsed/>
+    <w:tblPr>
+      <w:tblInd w:w="0" w:type="dxa"/>
+      <w:tblCellMar>
+        <w:top w:w="0" w:type="dxa"/>
+        <w:left w:w="108" w:type="dxa"/>
+        <w:bottom w:w="0" w:type="dxa"/>
+        <w:right w:w="108" w:type="dxa"/>
+      </w:tblCellMar>
+    </w:tblPr>
+  </w:style>
+  <w:style w:type="numbering" w:default="1" w:styleId="NoList">
+    <w:name w:val="No List"/>
+    <w:uiPriority w:val="99"/>
+    <w:semiHidden/>
+    <w:unhideWhenUsed/>
+  </w:style>
+  <w:style w:type="paragraph" w:styleId="Title">
+    <w:name w:val="Title"/>
+    <w:basedOn w:val="Normal"/>
+    <w:next w:val="Normal"/>
+    <w:pPr>
+      <w:keepNext/>
+      <w:keepLines/>
+      <w:spacing w:after="60"/>
+      <w:contextualSpacing/>
+    </w:pPr>
+    <w:rPr>
+      <w:sz w:val="52"/>
+      <w:szCs w:val="52"/>
+    </w:rPr>
+  </w:style>
+  <w:style w:type="paragraph" w:styleId="Subtitle">
+    <w:name w:val="Subtitle"/>
+    <w:basedOn w:val="Normal"/>
+    <w:next w:val="Normal"/>
+    <w:pPr>
+      <w:keepNext/>
+      <w:keepLines/>
+      <w:spacing w:after="320"/>
+      <w:contextualSpacing/>
+    </w:pPr>
+    <w:rPr>
+      <w:color w:val="666666"/>
+      <w:sz w:val="30"/>
+      <w:szCs w:val="30"/>
+    </w:rPr>
+  </w:style>
+  <w:style w:type="table" w:customStyle="1" w:styleId="a">
+    <w:basedOn w:val="TableNormal"/>
+    <w:tblPr>
+      <w:tblStyleRowBandSize w:val="1"/>
+      <w:tblStyleColBandSize w:val="1"/>
+      <w:tblInd w:w="0" w:type="dxa"/>
+      <w:tblCellMar>
+        <w:top w:w="0" w:type="dxa"/>
+        <w:left w:w="108" w:type="dxa"/>
+        <w:bottom w:w="0" w:type="dxa"/>
+        <w:right w:w="108" w:type="dxa"/>
+      </w:tblCellMar>
+    </w:tblPr>
+  </w:style>
+  <w:style w:type="table" w:customStyle="1" w:styleId="a0">
+    <w:basedOn w:val="TableNormal"/>
+    <w:tblPr>
+      <w:tblStyleRowBandSize w:val="1"/>
+      <w:tblStyleColBandSize w:val="1"/>
+      <w:tblInd w:w="0" w:type="dxa"/>
+      <w:tblCellMar>
+        <w:top w:w="0" w:type="dxa"/>
+        <w:left w:w="108" w:type="dxa"/>
+        <w:bottom w:w="0" w:type="dxa"/>
+        <w:right w:w="108" w:type="dxa"/>
+      </w:tblCellMar>
+    </w:tblPr>
+  </w:style>
+  <w:style w:type="paragraph" w:styleId="Bibliography">
+    <w:name w:val="Bibliography"/>
+    <w:basedOn w:val="Normal"/>
+    <w:next w:val="Normal"/>
+    <w:uiPriority w:val="37"/>
+    <w:unhideWhenUsed/>
+    <w:rsid w:val="00FA30D6"/>
+    <w:pPr>
+      <w:tabs>
+        <w:tab w:val="left" w:pos="380"/>
+      </w:tabs>
+      <w:spacing w:line="480" w:lineRule="auto"/>
+      <w:ind w:left="384" w:hanging="384"/>
+    </w:pPr>
+  </w:style>
+  <w:style w:type="paragraph" w:styleId="Caption">
+    <w:name w:val="caption"/>
+    <w:basedOn w:val="Normal"/>
+    <w:next w:val="Normal"/>
+    <w:uiPriority w:val="35"/>
+    <w:unhideWhenUsed/>
+    <w:qFormat/>
+    <w:rsid w:val="00506D9E"/>
+    <w:pPr>
+      <w:spacing w:after="200" w:line="240" w:lineRule="auto"/>
+    </w:pPr>
+    <w:rPr>
+      <w:i/>
+      <w:iCs/>
+      <w:color w:val="44546A" w:themeColor="text2"/>
+      <w:sz w:val="18"/>
+      <w:szCs w:val="18"/>
+    </w:rPr>
+  </w:style>
+  <w:style w:type="paragraph" w:styleId="NormalWeb">
+    <w:name w:val="Normal (Web)"/>
+    <w:basedOn w:val="Normal"/>
+    <w:uiPriority w:val="99"/>
+    <w:semiHidden/>
+    <w:unhideWhenUsed/>
+    <w:rsid w:val="001805AC"/>
+    <w:pPr>
+      <w:spacing w:before="100" w:beforeAutospacing="1" w:after="100" w:afterAutospacing="1" w:line="240" w:lineRule="auto"/>
+    </w:pPr>
+    <w:rPr>
+      <w:rFonts w:ascii="Times" w:hAnsi="Times" w:cs="Times New Roman"/>
+      <w:color w:val="auto"/>
+      <w:sz w:val="20"/>
+      <w:szCs w:val="20"/>
+    </w:rPr>
+  </w:style>
+  <w:style w:type="paragraph" w:styleId="BalloonText">
+    <w:name w:val="Balloon Text"/>
+    <w:basedOn w:val="Normal"/>
+    <w:link w:val="BalloonTextChar"/>
+    <w:uiPriority w:val="99"/>
+    <w:semiHidden/>
+    <w:unhideWhenUsed/>
+    <w:rsid w:val="00193B11"/>
+    <w:pPr>
+      <w:spacing w:line="240" w:lineRule="auto"/>
+    </w:pPr>
+    <w:rPr>
+      <w:rFonts w:ascii="Lucida Grande" w:hAnsi="Lucida Grande"/>
+      <w:sz w:val="18"/>
+      <w:szCs w:val="18"/>
+    </w:rPr>
+  </w:style>
+  <w:style w:type="character" w:customStyle="1" w:styleId="BalloonTextChar">
+    <w:name w:val="Balloon Text Char"/>
+    <w:basedOn w:val="DefaultParagraphFont"/>
+    <w:link w:val="BalloonText"/>
+    <w:uiPriority w:val="99"/>
+    <w:semiHidden/>
+    <w:rsid w:val="00193B11"/>
+    <w:rPr>
+      <w:rFonts w:ascii="Lucida Grande" w:hAnsi="Lucida Grande"/>
+      <w:sz w:val="18"/>
+      <w:szCs w:val="18"/>
+    </w:rPr>
+  </w:style>
 </w:styles>
 </file>
 
@@ -4181,7 +4134,7 @@
     </a:clrScheme>
     <a:fontScheme name="Office">
       <a:majorFont>
-        <a:latin typeface="Calibri Light" panose="020F0302020204030204"/>
+        <a:latin typeface="Calibri Light"/>
         <a:ea typeface=""/>
         <a:cs typeface=""/>
         <a:font script="Jpan" typeface="Yu Gothic Light"/>
@@ -4216,7 +4169,7 @@
         <a:font script="Geor" typeface="Sylfaen"/>
       </a:majorFont>
       <a:minorFont>
-        <a:latin typeface="Calibri" panose="020F0502020204030204"/>
+        <a:latin typeface="Calibri"/>
         <a:ea typeface=""/>
         <a:cs typeface=""/>
         <a:font script="Jpan" typeface="Yu Mincho"/>
@@ -4393,7 +4346,7 @@
   <a:extraClrSchemeLst/>
   <a:extLst>
     <a:ext uri="{05A4C25C-085E-4340-85A3-A5531E510DB2}">
-      <thm15:themeFamily xmlns:thm15="http://schemas.microsoft.com/office/thememl/2012/main" name="Office Theme" id="{62F939B6-93AF-4DB8-9C6B-D6C7DFDC589F}" vid="{4A3C46E8-61CC-4603-A589-7422A47A8E4A}"/>
+      <thm15:themeFamily xmlns:thm15="http://schemas.microsoft.com/office/thememl/2012/main" xmlns="" name="Office Theme" id="{62F939B6-93AF-4DB8-9C6B-D6C7DFDC589F}" vid="{4A3C46E8-61CC-4603-A589-7422A47A8E4A}"/>
     </a:ext>
   </a:extLst>
 </a:theme>

</xml_diff>